<commit_message>
changes as per vmock
</commit_message>
<xml_diff>
--- a/Blue Boyapally Shashank Reddy Resume on 30.04.22.docx
+++ b/Blue Boyapally Shashank Reddy Resume on 30.04.22.docx
@@ -1,6 +1,6 @@
 
 <file path=word/document.xml><?xml version="1.0" encoding="utf-8"?>
-<w:document xmlns:wpc="http://schemas.microsoft.com/office/word/2010/wordprocessingCanvas" xmlns:cx="http://schemas.microsoft.com/office/drawing/2014/chartex" xmlns:cx1="http://schemas.microsoft.com/office/drawing/2015/9/8/chartex" xmlns:cx2="http://schemas.microsoft.com/office/drawing/2015/10/21/chartex" xmlns:cx3="http://schemas.microsoft.com/office/drawing/2016/5/9/chartex" xmlns:cx4="http://schemas.microsoft.com/office/drawing/2016/5/10/chartex" xmlns:cx5="http://schemas.microsoft.com/office/drawing/2016/5/11/chartex" xmlns:cx6="http://schemas.microsoft.com/office/drawing/2016/5/12/chartex" xmlns:cx7="http://schemas.microsoft.com/office/drawing/2016/5/13/chartex" xmlns:cx8="http://schemas.microsoft.com/office/drawing/2016/5/14/chartex" xmlns:mc="http://schemas.openxmlformats.org/markup-compatibility/2006" xmlns:aink="http://schemas.microsoft.com/office/drawing/2016/ink" xmlns:am3d="http://schemas.microsoft.com/office/drawing/2017/model3d" xmlns:o="urn:schemas-microsoft-com:office:office" xmlns:r="http://schemas.openxmlformats.org/officeDocument/2006/relationships" xmlns:m="http://schemas.openxmlformats.org/officeDocument/2006/math" xmlns:v="urn:schemas-microsoft-com:vml" xmlns:wp14="http://schemas.microsoft.com/office/word/2010/wordprocessingDrawing" xmlns:wp="http://schemas.openxmlformats.org/drawingml/2006/wordprocessingDrawing" xmlns:w10="urn:schemas-microsoft-com:office:word" xmlns:w="http://schemas.openxmlformats.org/wordprocessingml/2006/main" xmlns:w14="http://schemas.microsoft.com/office/word/2010/wordml" xmlns:w15="http://schemas.microsoft.com/office/word/2012/wordml" xmlns:w16cex="http://schemas.microsoft.com/office/word/2018/wordml/cex" xmlns:w16cid="http://schemas.microsoft.com/office/word/2016/wordml/cid" xmlns:w16="http://schemas.microsoft.com/office/word/2018/wordml" xmlns:w16sdtdh="http://schemas.microsoft.com/office/word/2020/wordml/sdtdatahash" xmlns:w16se="http://schemas.microsoft.com/office/word/2015/wordml/symex" xmlns:wpg="http://schemas.microsoft.com/office/word/2010/wordprocessingGroup" xmlns:wpi="http://schemas.microsoft.com/office/word/2010/wordprocessingInk" xmlns:wne="http://schemas.microsoft.com/office/word/2006/wordml" xmlns:wps="http://schemas.microsoft.com/office/word/2010/wordprocessingShape" mc:Ignorable="w14 w15 w16se w16cid w16 w16cex w16sdtdh wp14">
+<w:document xmlns:wpc="http://schemas.microsoft.com/office/word/2010/wordprocessingCanvas" xmlns:cx="http://schemas.microsoft.com/office/drawing/2014/chartex" xmlns:cx1="http://schemas.microsoft.com/office/drawing/2015/9/8/chartex" xmlns:cx2="http://schemas.microsoft.com/office/drawing/2015/10/21/chartex" xmlns:cx3="http://schemas.microsoft.com/office/drawing/2016/5/9/chartex" xmlns:cx4="http://schemas.microsoft.com/office/drawing/2016/5/10/chartex" xmlns:cx5="http://schemas.microsoft.com/office/drawing/2016/5/11/chartex" xmlns:cx6="http://schemas.microsoft.com/office/drawing/2016/5/12/chartex" xmlns:cx7="http://schemas.microsoft.com/office/drawing/2016/5/13/chartex" xmlns:cx8="http://schemas.microsoft.com/office/drawing/2016/5/14/chartex" xmlns:mc="http://schemas.openxmlformats.org/markup-compatibility/2006" xmlns:aink="http://schemas.microsoft.com/office/drawing/2016/ink" xmlns:am3d="http://schemas.microsoft.com/office/drawing/2017/model3d" xmlns:o="urn:schemas-microsoft-com:office:office" xmlns:oel="http://schemas.microsoft.com/office/2019/extlst" xmlns:r="http://schemas.openxmlformats.org/officeDocument/2006/relationships" xmlns:m="http://schemas.openxmlformats.org/officeDocument/2006/math" xmlns:v="urn:schemas-microsoft-com:vml" xmlns:wp14="http://schemas.microsoft.com/office/word/2010/wordprocessingDrawing" xmlns:wp="http://schemas.openxmlformats.org/drawingml/2006/wordprocessingDrawing" xmlns:w10="urn:schemas-microsoft-com:office:word" xmlns:w="http://schemas.openxmlformats.org/wordprocessingml/2006/main" xmlns:w14="http://schemas.microsoft.com/office/word/2010/wordml" xmlns:w15="http://schemas.microsoft.com/office/word/2012/wordml" xmlns:w16cex="http://schemas.microsoft.com/office/word/2018/wordml/cex" xmlns:w16cid="http://schemas.microsoft.com/office/word/2016/wordml/cid" xmlns:w16="http://schemas.microsoft.com/office/word/2018/wordml" xmlns:w16sdtdh="http://schemas.microsoft.com/office/word/2020/wordml/sdtdatahash" xmlns:w16se="http://schemas.microsoft.com/office/word/2015/wordml/symex" xmlns:wpg="http://schemas.microsoft.com/office/word/2010/wordprocessingGroup" xmlns:wpi="http://schemas.microsoft.com/office/word/2010/wordprocessingInk" xmlns:wne="http://schemas.microsoft.com/office/word/2006/wordml" xmlns:wps="http://schemas.microsoft.com/office/word/2010/wordprocessingShape" mc:Ignorable="w14 w15 w16se w16cid w16 w16cex w16sdtdh wp14">
   <w:body>
     <w:p>
       <w:pPr>
@@ -129,15 +129,53 @@
           <w:szCs w:val="20"/>
           <w:lang w:val="en-GB"/>
         </w:rPr>
-        <w:t>1-05-1008, Bhoopathi Rao Nagar, Old Alwal, Near F B Nagar, A</w:t>
-      </w:r>
-      <w:r>
-        <w:rPr>
-          <w:sz w:val="20"/>
-          <w:szCs w:val="20"/>
-          <w:lang w:val="en-GB"/>
-        </w:rPr>
-        <w:t xml:space="preserve">lwal, Medchal, </w:t>
+        <w:t xml:space="preserve">1-05-1008, </w:t>
+      </w:r>
+      <w:proofErr w:type="spellStart"/>
+      <w:r>
+        <w:rPr>
+          <w:color w:val="000000"/>
+          <w:sz w:val="20"/>
+          <w:szCs w:val="20"/>
+          <w:lang w:val="en-GB"/>
+        </w:rPr>
+        <w:t>Bhoopathi</w:t>
+      </w:r>
+      <w:proofErr w:type="spellEnd"/>
+      <w:r>
+        <w:rPr>
+          <w:color w:val="000000"/>
+          <w:sz w:val="20"/>
+          <w:szCs w:val="20"/>
+          <w:lang w:val="en-GB"/>
+        </w:rPr>
+        <w:t xml:space="preserve"> Rao Nagar, Old Alwal, Near F B Nagar, A</w:t>
+      </w:r>
+      <w:r>
+        <w:rPr>
+          <w:sz w:val="20"/>
+          <w:szCs w:val="20"/>
+          <w:lang w:val="en-GB"/>
+        </w:rPr>
+        <w:t xml:space="preserve">lwal, </w:t>
+      </w:r>
+      <w:proofErr w:type="spellStart"/>
+      <w:r>
+        <w:rPr>
+          <w:sz w:val="20"/>
+          <w:szCs w:val="20"/>
+          <w:lang w:val="en-GB"/>
+        </w:rPr>
+        <w:t>Medchal</w:t>
+      </w:r>
+      <w:proofErr w:type="spellEnd"/>
+      <w:r>
+        <w:rPr>
+          <w:sz w:val="20"/>
+          <w:szCs w:val="20"/>
+          <w:lang w:val="en-GB"/>
+        </w:rPr>
+        <w:t xml:space="preserve">, </w:t>
       </w:r>
       <w:r>
         <w:rPr>
@@ -294,6 +332,7 @@
         <w:t xml:space="preserve">, LinkedIn: </w:t>
       </w:r>
       <w:hyperlink r:id="rId12" w:history="1">
+        <w:proofErr w:type="spellStart"/>
         <w:r>
           <w:rPr>
             <w:rStyle w:val="Hyperlink"/>
@@ -304,6 +343,7 @@
           </w:rPr>
           <w:t>shashankrb</w:t>
         </w:r>
+        <w:proofErr w:type="spellEnd"/>
       </w:hyperlink>
     </w:p>
     <w:p>
@@ -474,6 +514,15 @@
           <w:szCs w:val="20"/>
           <w:lang w:val="en-GB"/>
         </w:rPr>
+        <w:t xml:space="preserve"> Florida.</w:t>
+      </w:r>
+      <w:r>
+        <w:rPr>
+          <w:color w:val="000000"/>
+          <w:sz w:val="20"/>
+          <w:szCs w:val="20"/>
+          <w:lang w:val="en-GB"/>
+        </w:rPr>
         <w:t xml:space="preserve"> </w:t>
       </w:r>
       <w:r>
@@ -483,19 +532,111 @@
           <w:szCs w:val="20"/>
           <w:lang w:val="en-GB"/>
         </w:rPr>
-        <w:t>Florida</w:t>
-      </w:r>
-      <w:r>
-        <w:rPr>
-          <w:color w:val="000000"/>
-          <w:sz w:val="20"/>
-          <w:szCs w:val="20"/>
-          <w:lang w:val="en-GB"/>
-        </w:rPr>
-        <w:t>.</w:t>
-      </w:r>
-      <w:r>
-        <w:rPr>
+        <w:t xml:space="preserve">                    </w:t>
+      </w:r>
+      <w:r>
+        <w:rPr>
+          <w:color w:val="000000"/>
+          <w:sz w:val="20"/>
+          <w:szCs w:val="20"/>
+          <w:lang w:val="en-GB"/>
+        </w:rPr>
+        <w:tab/>
+      </w:r>
+      <w:r>
+        <w:rPr>
+          <w:color w:val="000000"/>
+          <w:sz w:val="20"/>
+          <w:szCs w:val="20"/>
+          <w:lang w:val="en-GB"/>
+        </w:rPr>
+        <w:tab/>
+      </w:r>
+      <w:r>
+        <w:rPr>
+          <w:color w:val="000000"/>
+          <w:sz w:val="20"/>
+          <w:szCs w:val="20"/>
+          <w:lang w:val="en-GB"/>
+        </w:rPr>
+        <w:tab/>
+      </w:r>
+      <w:r>
+        <w:rPr>
+          <w:color w:val="000000"/>
+          <w:sz w:val="20"/>
+          <w:szCs w:val="20"/>
+          <w:lang w:val="en-GB"/>
+        </w:rPr>
+        <w:tab/>
+      </w:r>
+      <w:r>
+        <w:rPr>
+          <w:color w:val="000000"/>
+          <w:sz w:val="20"/>
+          <w:szCs w:val="20"/>
+          <w:lang w:val="en-GB"/>
+        </w:rPr>
+        <w:tab/>
+      </w:r>
+      <w:r>
+        <w:rPr>
+          <w:color w:val="000000"/>
+          <w:sz w:val="20"/>
+          <w:szCs w:val="20"/>
+          <w:lang w:val="en-GB"/>
+        </w:rPr>
+        <w:tab/>
+        <w:t xml:space="preserve">            </w:t>
+      </w:r>
+      <w:r>
+        <w:rPr>
+          <w:b/>
+          <w:bCs/>
+          <w:color w:val="000000"/>
+          <w:sz w:val="20"/>
+          <w:szCs w:val="20"/>
+          <w:lang w:val="en-GB"/>
+        </w:rPr>
+        <w:t>Aug</w:t>
+      </w:r>
+      <w:r>
+        <w:rPr>
+          <w:b/>
+          <w:bCs/>
+          <w:color w:val="000000"/>
+          <w:sz w:val="20"/>
+          <w:szCs w:val="20"/>
+          <w:lang w:val="en-GB"/>
+        </w:rPr>
+        <w:t xml:space="preserve"> '22</w:t>
+      </w:r>
+      <w:r>
+        <w:rPr>
+          <w:b/>
+          <w:bCs/>
+          <w:color w:val="000000"/>
+          <w:sz w:val="20"/>
+          <w:szCs w:val="20"/>
+          <w:lang w:val="en-GB"/>
+        </w:rPr>
+        <w:t xml:space="preserve"> – </w:t>
+      </w:r>
+      <w:r>
+        <w:rPr>
+          <w:b/>
+          <w:bCs/>
+          <w:color w:val="000000"/>
+          <w:sz w:val="20"/>
+          <w:szCs w:val="20"/>
+          <w:lang w:val="en-GB"/>
+        </w:rPr>
+        <w:t>May</w:t>
+      </w:r>
+      <w:r>
+        <w:rPr>
+          <w:b/>
+          <w:bCs/>
           <w:color w:val="000000"/>
           <w:sz w:val="20"/>
           <w:szCs w:val="20"/>
@@ -505,122 +646,25 @@
       </w:r>
       <w:r>
         <w:rPr>
-          <w:color w:val="000000"/>
-          <w:sz w:val="20"/>
-          <w:szCs w:val="20"/>
-          <w:lang w:val="en-GB"/>
-        </w:rPr>
-        <w:t xml:space="preserve">                    </w:t>
-      </w:r>
-      <w:r>
-        <w:rPr>
-          <w:color w:val="000000"/>
-          <w:sz w:val="20"/>
-          <w:szCs w:val="20"/>
-          <w:lang w:val="en-GB"/>
-        </w:rPr>
-        <w:tab/>
-      </w:r>
-      <w:r>
-        <w:rPr>
-          <w:color w:val="000000"/>
-          <w:sz w:val="20"/>
-          <w:szCs w:val="20"/>
-          <w:lang w:val="en-GB"/>
-        </w:rPr>
-        <w:tab/>
-      </w:r>
-      <w:r>
-        <w:rPr>
-          <w:color w:val="000000"/>
-          <w:sz w:val="20"/>
-          <w:szCs w:val="20"/>
-          <w:lang w:val="en-GB"/>
-        </w:rPr>
-        <w:tab/>
-      </w:r>
-      <w:r>
-        <w:rPr>
-          <w:color w:val="000000"/>
-          <w:sz w:val="20"/>
-          <w:szCs w:val="20"/>
-          <w:lang w:val="en-GB"/>
-        </w:rPr>
-        <w:tab/>
-      </w:r>
-      <w:r>
-        <w:rPr>
-          <w:color w:val="000000"/>
-          <w:sz w:val="20"/>
-          <w:szCs w:val="20"/>
-          <w:lang w:val="en-GB"/>
-        </w:rPr>
-        <w:tab/>
-      </w:r>
-      <w:r>
-        <w:rPr>
-          <w:color w:val="000000"/>
-          <w:sz w:val="20"/>
-          <w:szCs w:val="20"/>
-          <w:lang w:val="en-GB"/>
-        </w:rPr>
-        <w:tab/>
-        <w:t xml:space="preserve">             </w:t>
-      </w:r>
-      <w:r>
-        <w:rPr>
-          <w:b/>
-          <w:bCs/>
-          <w:color w:val="000000"/>
-          <w:sz w:val="20"/>
-          <w:szCs w:val="20"/>
-          <w:lang w:val="en-GB"/>
-        </w:rPr>
-        <w:t>Aug</w:t>
-      </w:r>
-      <w:r>
-        <w:rPr>
-          <w:b/>
-          <w:bCs/>
-          <w:color w:val="000000"/>
-          <w:sz w:val="20"/>
-          <w:szCs w:val="20"/>
-          <w:lang w:val="en-GB"/>
-        </w:rPr>
-        <w:t xml:space="preserve"> '</w:t>
-      </w:r>
-      <w:r>
-        <w:rPr>
-          <w:b/>
-          <w:bCs/>
-          <w:color w:val="000000"/>
-          <w:sz w:val="20"/>
-          <w:szCs w:val="20"/>
-          <w:lang w:val="en-GB"/>
-        </w:rPr>
-        <w:t>22</w:t>
-      </w:r>
-      <w:r>
-        <w:rPr>
-          <w:b/>
-          <w:bCs/>
-          <w:color w:val="000000"/>
-          <w:sz w:val="20"/>
-          <w:szCs w:val="20"/>
-          <w:lang w:val="en-GB"/>
-        </w:rPr>
-        <w:t xml:space="preserve"> – </w:t>
-      </w:r>
-      <w:r>
-        <w:rPr>
-          <w:b/>
-          <w:bCs/>
-          <w:color w:val="000000"/>
-          <w:sz w:val="20"/>
-          <w:szCs w:val="20"/>
-          <w:lang w:val="en-GB"/>
-        </w:rPr>
-        <w:t>May’24</w:t>
+          <w:b/>
+          <w:bCs/>
+          <w:color w:val="000000"/>
+          <w:sz w:val="20"/>
+          <w:szCs w:val="20"/>
+          <w:lang w:val="en-GB"/>
+        </w:rPr>
+        <w:t>'</w:t>
+      </w:r>
+      <w:r>
+        <w:rPr>
+          <w:b/>
+          <w:bCs/>
+          <w:color w:val="000000"/>
+          <w:sz w:val="20"/>
+          <w:szCs w:val="20"/>
+          <w:lang w:val="en-GB"/>
+        </w:rPr>
+        <w:t>24</w:t>
       </w:r>
       <w:r>
         <w:rPr>
@@ -640,7 +684,7 @@
           <w:right w:val="nil"/>
           <w:between w:val="nil"/>
         </w:pBdr>
-        <w:spacing w:after="0" w:line="360" w:lineRule="auto"/>
+        <w:spacing w:after="0"/>
         <w:jc w:val="both"/>
         <w:rPr>
           <w:color w:val="000000"/>
@@ -656,25 +700,16 @@
           <w:szCs w:val="20"/>
           <w:lang w:val="en-GB"/>
         </w:rPr>
-        <w:t>Master of Science</w:t>
-      </w:r>
-      <w:r>
-        <w:rPr>
-          <w:color w:val="000000"/>
-          <w:sz w:val="20"/>
-          <w:szCs w:val="20"/>
-          <w:lang w:val="en-GB"/>
-        </w:rPr>
-        <w:t xml:space="preserve">, Computer Science, </w:t>
-      </w:r>
-      <w:r>
-        <w:rPr>
-          <w:color w:val="000000"/>
-          <w:sz w:val="20"/>
-          <w:szCs w:val="20"/>
-          <w:lang w:val="en-GB"/>
-        </w:rPr>
-        <w:t>Incoming Graduate Student</w:t>
+        <w:t>Master of Science, Computer Scie</w:t>
+      </w:r>
+      <w:r>
+        <w:rPr>
+          <w:color w:val="000000"/>
+          <w:sz w:val="20"/>
+          <w:szCs w:val="20"/>
+          <w:lang w:val="en-GB"/>
+        </w:rPr>
+        <w:t>nce.</w:t>
       </w:r>
     </w:p>
     <w:p>
@@ -903,7 +938,7 @@
           <w:szCs w:val="20"/>
           <w:lang w:val="en-GB"/>
         </w:rPr>
-        <w:t>8.4</w:t>
+        <w:t>8.</w:t>
       </w:r>
       <w:r>
         <w:rPr>
@@ -925,6 +960,17 @@
           <w:szCs w:val="20"/>
           <w:lang w:val="en-GB"/>
         </w:rPr>
+        <w:t>5</w:t>
+      </w:r>
+      <w:r>
+        <w:rPr>
+          <w:b/>
+          <w:bCs/>
+          <w:color w:val="000000"/>
+          <w:sz w:val="20"/>
+          <w:szCs w:val="20"/>
+          <w:lang w:val="en-GB"/>
+        </w:rPr>
         <w:t>/10</w:t>
       </w:r>
       <w:r>
@@ -936,7 +982,29 @@
           <w:szCs w:val="20"/>
           <w:lang w:val="en-GB"/>
         </w:rPr>
-        <w:t xml:space="preserve"> or 3.88/4</w:t>
+        <w:t xml:space="preserve"> or 3.</w:t>
+      </w:r>
+      <w:r>
+        <w:rPr>
+          <w:b/>
+          <w:bCs/>
+          <w:color w:val="000000"/>
+          <w:sz w:val="20"/>
+          <w:szCs w:val="20"/>
+          <w:lang w:val="en-GB"/>
+        </w:rPr>
+        <w:t>9</w:t>
+      </w:r>
+      <w:r>
+        <w:rPr>
+          <w:b/>
+          <w:bCs/>
+          <w:color w:val="000000"/>
+          <w:sz w:val="20"/>
+          <w:szCs w:val="20"/>
+          <w:lang w:val="en-GB"/>
+        </w:rPr>
+        <w:t>/4</w:t>
       </w:r>
       <w:r>
         <w:rPr>
@@ -946,6 +1014,15 @@
           <w:lang w:val="en-GB"/>
         </w:rPr>
         <w:t xml:space="preserve"> (according to WES evaluation)</w:t>
+      </w:r>
+      <w:r>
+        <w:rPr>
+          <w:color w:val="000000"/>
+          <w:sz w:val="20"/>
+          <w:szCs w:val="20"/>
+          <w:lang w:val="en-GB"/>
+        </w:rPr>
+        <w:t>.</w:t>
       </w:r>
     </w:p>
     <w:p>
@@ -1231,7 +1308,27 @@
           <w:szCs w:val="20"/>
           <w:lang w:val="en-GB"/>
         </w:rPr>
-        <w:t xml:space="preserve">about the availability of beds and various medications available in each hospital for the citizens, along with filters based on their location during the severe second wave of </w:t>
+        <w:t>about the availability of beds and various medications available in each hospital for citizens, along with filters based on location</w:t>
+      </w:r>
+      <w:r>
+        <w:rPr>
+          <w:bCs/>
+          <w:color w:val="000000"/>
+          <w:sz w:val="20"/>
+          <w:szCs w:val="20"/>
+          <w:lang w:val="en-GB"/>
+        </w:rPr>
+        <w:t xml:space="preserve"> of user</w:t>
+      </w:r>
+      <w:r>
+        <w:rPr>
+          <w:bCs/>
+          <w:color w:val="000000"/>
+          <w:sz w:val="20"/>
+          <w:szCs w:val="20"/>
+          <w:lang w:val="en-GB"/>
+        </w:rPr>
+        <w:t xml:space="preserve"> during the severe second wave of </w:t>
       </w:r>
       <w:r>
         <w:rPr>
@@ -1262,6 +1359,16 @@
           <w:lang w:val="en-GB"/>
         </w:rPr>
         <w:t>.</w:t>
+      </w:r>
+      <w:r>
+        <w:rPr>
+          <w:bCs/>
+          <w:color w:val="000000"/>
+          <w:sz w:val="20"/>
+          <w:szCs w:val="20"/>
+          <w:lang w:val="en-GB"/>
+        </w:rPr>
+        <w:t xml:space="preserve"> Co-ordinated and led the team.</w:t>
       </w:r>
     </w:p>
     <w:p>
@@ -1642,7 +1749,7 @@
           <w:szCs w:val="20"/>
           <w:lang w:val="en-GB"/>
         </w:rPr>
-        <w:t xml:space="preserve"> that can detect basic objects in the frame of the camera, and announce objects in vision, to help visually impaired people</w:t>
+        <w:t xml:space="preserve"> that can detect basic objects in frame of the camera, and announce objects in vision, to help visually impaired people</w:t>
       </w:r>
       <w:r>
         <w:rPr>
@@ -1653,6 +1760,16 @@
           <w:lang w:val="en-GB"/>
         </w:rPr>
         <w:t>.</w:t>
+      </w:r>
+      <w:r>
+        <w:rPr>
+          <w:bCs/>
+          <w:color w:val="000000"/>
+          <w:sz w:val="20"/>
+          <w:szCs w:val="20"/>
+          <w:lang w:val="en-GB"/>
+        </w:rPr>
+        <w:t xml:space="preserve"> Communicated with visually impaired and professors for better understanding of approach.</w:t>
       </w:r>
     </w:p>
     <w:p>
@@ -2037,7 +2154,34 @@
           <w:szCs w:val="20"/>
           <w:lang w:val="en-GB"/>
         </w:rPr>
-        <w:t xml:space="preserve"> computer vision program such that the volume can be changed using hand gestures without human touch.</w:t>
+        <w:t xml:space="preserve"> computer vision program </w:t>
+      </w:r>
+      <w:r>
+        <w:rPr>
+          <w:color w:val="000000"/>
+          <w:sz w:val="20"/>
+          <w:szCs w:val="20"/>
+          <w:lang w:val="en-GB"/>
+        </w:rPr>
+        <w:t>which changes volume</w:t>
+      </w:r>
+      <w:r>
+        <w:rPr>
+          <w:color w:val="000000"/>
+          <w:sz w:val="20"/>
+          <w:szCs w:val="20"/>
+          <w:lang w:val="en-GB"/>
+        </w:rPr>
+        <w:t xml:space="preserve"> using hand gestures</w:t>
+      </w:r>
+      <w:r>
+        <w:rPr>
+          <w:color w:val="000000"/>
+          <w:sz w:val="20"/>
+          <w:szCs w:val="20"/>
+          <w:lang w:val="en-GB"/>
+        </w:rPr>
+        <w:t>, with Average Precision of 95.7%</w:t>
       </w:r>
     </w:p>
     <w:p>
@@ -2148,6 +2292,7 @@
         </w:rPr>
         <w:t xml:space="preserve">: </w:t>
       </w:r>
+      <w:proofErr w:type="spellStart"/>
       <w:r>
         <w:rPr>
           <w:color w:val="000000"/>
@@ -2157,6 +2302,7 @@
         </w:rPr>
         <w:t>Mediapipe</w:t>
       </w:r>
+      <w:proofErr w:type="spellEnd"/>
       <w:r>
         <w:rPr>
           <w:color w:val="000000"/>
@@ -2173,7 +2319,27 @@
           <w:szCs w:val="20"/>
           <w:lang w:val="en-GB"/>
         </w:rPr>
-        <w:t xml:space="preserve"> OpenCV, pycaw,</w:t>
+        <w:t xml:space="preserve"> OpenCV, </w:t>
+      </w:r>
+      <w:proofErr w:type="spellStart"/>
+      <w:r>
+        <w:rPr>
+          <w:color w:val="000000"/>
+          <w:sz w:val="20"/>
+          <w:szCs w:val="20"/>
+          <w:lang w:val="en-GB"/>
+        </w:rPr>
+        <w:t>pycaw</w:t>
+      </w:r>
+      <w:proofErr w:type="spellEnd"/>
+      <w:r>
+        <w:rPr>
+          <w:color w:val="000000"/>
+          <w:sz w:val="20"/>
+          <w:szCs w:val="20"/>
+          <w:lang w:val="en-GB"/>
+        </w:rPr>
+        <w:t>,</w:t>
       </w:r>
       <w:r>
         <w:rPr>
@@ -2263,26 +2429,6 @@
       <w:r>
         <w:rPr>
           <w:b/>
-          <w:color w:val="000000"/>
-          <w:sz w:val="20"/>
-          <w:szCs w:val="20"/>
-          <w:lang w:val="en-GB"/>
-        </w:rPr>
-        <w:t xml:space="preserve">Honeywell </w:t>
-      </w:r>
-      <w:r>
-        <w:rPr>
-          <w:b/>
-          <w:color w:val="000000"/>
-          <w:sz w:val="20"/>
-          <w:szCs w:val="20"/>
-          <w:lang w:val="en-GB"/>
-        </w:rPr>
-        <w:t>Technological Solutions (Aero Division)</w:t>
-      </w:r>
-      <w:r>
-        <w:rPr>
-          <w:b/>
           <w:i/>
           <w:iCs/>
           <w:color w:val="000000"/>
@@ -2290,7 +2436,37 @@
           <w:szCs w:val="20"/>
           <w:lang w:val="en-GB"/>
         </w:rPr>
+        <w:t>Software Engineering Intern</w:t>
+      </w:r>
+      <w:r>
+        <w:rPr>
+          <w:b/>
+          <w:color w:val="000000"/>
+          <w:sz w:val="20"/>
+          <w:szCs w:val="20"/>
+          <w:lang w:val="en-GB"/>
+        </w:rPr>
         <w:t xml:space="preserve">, </w:t>
+      </w:r>
+      <w:r>
+        <w:rPr>
+          <w:b/>
+          <w:color w:val="000000"/>
+          <w:sz w:val="20"/>
+          <w:szCs w:val="20"/>
+          <w:lang w:val="en-GB"/>
+        </w:rPr>
+        <w:t xml:space="preserve">Honeywell </w:t>
+      </w:r>
+      <w:r>
+        <w:rPr>
+          <w:b/>
+          <w:color w:val="000000"/>
+          <w:sz w:val="20"/>
+          <w:szCs w:val="20"/>
+          <w:lang w:val="en-GB"/>
+        </w:rPr>
+        <w:t>Technological Solutions (Aero Division)</w:t>
       </w:r>
       <w:r>
         <w:rPr>
@@ -2302,16 +2478,6 @@
           <w:szCs w:val="20"/>
           <w:lang w:val="en-GB"/>
         </w:rPr>
-        <w:t>Software Engineering Intern</w:t>
-      </w:r>
-      <w:r>
-        <w:rPr>
-          <w:b/>
-          <w:color w:val="000000"/>
-          <w:sz w:val="20"/>
-          <w:szCs w:val="20"/>
-          <w:lang w:val="en-GB"/>
-        </w:rPr>
         <w:t xml:space="preserve">, </w:t>
       </w:r>
       <w:r>
@@ -2339,40 +2505,29 @@
           <w:szCs w:val="20"/>
           <w:lang w:val="en-GB"/>
         </w:rPr>
-        <w:t xml:space="preserve">          </w:t>
-      </w:r>
-      <w:r>
-        <w:rPr>
-          <w:b/>
-          <w:bCs/>
-          <w:color w:val="000000"/>
-          <w:sz w:val="20"/>
-          <w:szCs w:val="20"/>
-          <w:lang w:val="en-GB"/>
-        </w:rPr>
-        <w:t>Mar</w:t>
-      </w:r>
-      <w:r>
-        <w:rPr>
-          <w:b/>
-          <w:bCs/>
-          <w:color w:val="000000"/>
-          <w:sz w:val="20"/>
-          <w:szCs w:val="20"/>
-          <w:lang w:val="en-GB"/>
-        </w:rPr>
-        <w:t xml:space="preserve"> '</w:t>
-      </w:r>
-      <w:r>
-        <w:rPr>
-          <w:b/>
-          <w:bCs/>
-          <w:color w:val="000000"/>
-          <w:sz w:val="20"/>
-          <w:szCs w:val="20"/>
-          <w:lang w:val="en-GB"/>
-        </w:rPr>
-        <w:t>21</w:t>
+        <w:t xml:space="preserve">        </w:t>
+      </w:r>
+      <w:r>
+        <w:rPr>
+          <w:b/>
+          <w:bCs/>
+          <w:color w:val="000000"/>
+          <w:sz w:val="20"/>
+          <w:szCs w:val="20"/>
+          <w:lang w:val="en-GB"/>
+        </w:rPr>
+        <w:t>Mar '</w:t>
+      </w:r>
+      <w:r>
+        <w:rPr>
+          <w:b/>
+          <w:bCs/>
+          <w:color w:val="000000"/>
+          <w:sz w:val="20"/>
+          <w:szCs w:val="20"/>
+          <w:lang w:val="en-GB"/>
+        </w:rPr>
+        <w:t>22</w:t>
       </w:r>
       <w:r>
         <w:rPr>
@@ -2416,15 +2571,38 @@
           <w:szCs w:val="20"/>
           <w:lang w:val="en-GB"/>
         </w:rPr>
-        <w:t>Present</w:t>
+        <w:t xml:space="preserve">May </w:t>
+      </w:r>
+      <w:r>
+        <w:rPr>
+          <w:b/>
+          <w:bCs/>
+          <w:color w:val="000000"/>
+          <w:sz w:val="20"/>
+          <w:szCs w:val="20"/>
+          <w:lang w:val="en-GB"/>
+        </w:rPr>
+        <w:t>'</w:t>
+      </w:r>
+      <w:r>
+        <w:rPr>
+          <w:b/>
+          <w:bCs/>
+          <w:color w:val="000000"/>
+          <w:sz w:val="20"/>
+          <w:szCs w:val="20"/>
+          <w:lang w:val="en-GB"/>
+        </w:rPr>
+        <w:t>22</w:t>
       </w:r>
     </w:p>
     <w:p>
       <w:pPr>
+        <w:pStyle w:val="ListParagraph"/>
         <w:widowControl/>
         <w:numPr>
           <w:ilvl w:val="0"/>
-          <w:numId w:val="2"/>
+          <w:numId w:val="10"/>
         </w:numPr>
         <w:pBdr>
           <w:top w:val="nil"/>
@@ -2449,7 +2627,52 @@
           <w:szCs w:val="20"/>
           <w:lang w:val="en-GB"/>
         </w:rPr>
-        <w:t>Migrated the Business Management System which manages the Billing and subscription service used by AMRs from Internet Explorer to Chromium based browsers</w:t>
+        <w:t>Migrated the Business Management System</w:t>
+      </w:r>
+      <w:r>
+        <w:rPr>
+          <w:color w:val="000000"/>
+          <w:sz w:val="20"/>
+          <w:szCs w:val="20"/>
+          <w:lang w:val="en-GB"/>
+        </w:rPr>
+        <w:t xml:space="preserve"> -</w:t>
+      </w:r>
+      <w:r>
+        <w:rPr>
+          <w:color w:val="000000"/>
+          <w:sz w:val="20"/>
+          <w:szCs w:val="20"/>
+          <w:lang w:val="en-GB"/>
+        </w:rPr>
+        <w:t xml:space="preserve"> manages the Billing and subscription service </w:t>
+      </w:r>
+      <w:r>
+        <w:rPr>
+          <w:color w:val="000000"/>
+          <w:sz w:val="20"/>
+          <w:szCs w:val="20"/>
+          <w:lang w:val="en-GB"/>
+        </w:rPr>
+        <w:t>operated</w:t>
+      </w:r>
+      <w:r>
+        <w:rPr>
+          <w:color w:val="000000"/>
+          <w:sz w:val="20"/>
+          <w:szCs w:val="20"/>
+          <w:lang w:val="en-GB"/>
+        </w:rPr>
+        <w:t xml:space="preserve"> by AMRs from Internet Explorer to Chromium based browsers</w:t>
+      </w:r>
+      <w:r>
+        <w:rPr>
+          <w:color w:val="000000"/>
+          <w:sz w:val="20"/>
+          <w:szCs w:val="20"/>
+          <w:lang w:val="en-GB"/>
+        </w:rPr>
+        <w:t>.</w:t>
       </w:r>
     </w:p>
     <w:p>
@@ -2457,7 +2680,7 @@
         <w:widowControl/>
         <w:numPr>
           <w:ilvl w:val="0"/>
-          <w:numId w:val="2"/>
+          <w:numId w:val="7"/>
         </w:numPr>
         <w:pBdr>
           <w:top w:val="nil"/>
@@ -2482,7 +2705,27 @@
           <w:szCs w:val="20"/>
           <w:lang w:val="en-GB"/>
         </w:rPr>
-        <w:t>Used struts framework along with JSP. Saved upto 165 hours per month of manual work done by AMRs. Boosted efficiency.</w:t>
+        <w:t xml:space="preserve">Used struts framework along with JSP. Saved </w:t>
+      </w:r>
+      <w:proofErr w:type="spellStart"/>
+      <w:r>
+        <w:rPr>
+          <w:color w:val="000000"/>
+          <w:sz w:val="20"/>
+          <w:szCs w:val="20"/>
+          <w:lang w:val="en-GB"/>
+        </w:rPr>
+        <w:t>upto</w:t>
+      </w:r>
+      <w:proofErr w:type="spellEnd"/>
+      <w:r>
+        <w:rPr>
+          <w:color w:val="000000"/>
+          <w:sz w:val="20"/>
+          <w:szCs w:val="20"/>
+          <w:lang w:val="en-GB"/>
+        </w:rPr>
+        <w:t xml:space="preserve"> 165 hours per month of manual work done by AMRs. Boosted efficiency.</w:t>
       </w:r>
     </w:p>
     <w:p>
@@ -2496,7 +2739,7 @@
           <w:between w:val="nil"/>
         </w:pBdr>
         <w:spacing w:after="0" w:line="360" w:lineRule="auto"/>
-        <w:ind w:firstLine="360"/>
+        <w:ind w:firstLine="720"/>
         <w:jc w:val="both"/>
         <w:rPr>
           <w:b/>
@@ -2533,7 +2776,7 @@
           <w:szCs w:val="20"/>
           <w:lang w:val="en-GB"/>
         </w:rPr>
-        <w:t>Gained knowledge how legacy applications work and how they are maintained.</w:t>
+        <w:t>Gained knowledge how legacy applications work and maintained.</w:t>
       </w:r>
     </w:p>
     <w:p>
@@ -2562,26 +2805,6 @@
       <w:r>
         <w:rPr>
           <w:b/>
-          <w:color w:val="000000"/>
-          <w:sz w:val="20"/>
-          <w:szCs w:val="20"/>
-          <w:lang w:val="en-GB"/>
-        </w:rPr>
-        <w:t xml:space="preserve">Honeywell </w:t>
-      </w:r>
-      <w:r>
-        <w:rPr>
-          <w:b/>
-          <w:color w:val="000000"/>
-          <w:sz w:val="20"/>
-          <w:szCs w:val="20"/>
-          <w:lang w:val="en-GB"/>
-        </w:rPr>
-        <w:t>Connected Enterprises</w:t>
-      </w:r>
-      <w:r>
-        <w:rPr>
-          <w:b/>
           <w:i/>
           <w:iCs/>
           <w:color w:val="000000"/>
@@ -2589,23 +2812,43 @@
           <w:szCs w:val="20"/>
           <w:lang w:val="en-GB"/>
         </w:rPr>
+        <w:t>Software Engineering Intern</w:t>
+      </w:r>
+      <w:r>
+        <w:rPr>
+          <w:b/>
+          <w:color w:val="000000"/>
+          <w:sz w:val="20"/>
+          <w:szCs w:val="20"/>
+          <w:lang w:val="en-GB"/>
+        </w:rPr>
         <w:t xml:space="preserve">, </w:t>
+      </w:r>
+      <w:r>
+        <w:rPr>
+          <w:b/>
+          <w:color w:val="000000"/>
+          <w:sz w:val="20"/>
+          <w:szCs w:val="20"/>
+          <w:lang w:val="en-GB"/>
+        </w:rPr>
+        <w:t xml:space="preserve">Honeywell </w:t>
+      </w:r>
+      <w:r>
+        <w:rPr>
+          <w:b/>
+          <w:color w:val="000000"/>
+          <w:sz w:val="20"/>
+          <w:szCs w:val="20"/>
+          <w:lang w:val="en-GB"/>
+        </w:rPr>
+        <w:t>Connected Enterprises</w:t>
       </w:r>
       <w:r>
         <w:rPr>
           <w:b/>
           <w:i/>
           <w:iCs/>
-          <w:color w:val="000000"/>
-          <w:sz w:val="20"/>
-          <w:szCs w:val="20"/>
-          <w:lang w:val="en-GB"/>
-        </w:rPr>
-        <w:t>Software Engineering Intern</w:t>
-      </w:r>
-      <w:r>
-        <w:rPr>
-          <w:b/>
           <w:color w:val="000000"/>
           <w:sz w:val="20"/>
           <w:szCs w:val="20"/>
@@ -2776,7 +3019,7 @@
         <w:widowControl/>
         <w:numPr>
           <w:ilvl w:val="0"/>
-          <w:numId w:val="2"/>
+          <w:numId w:val="8"/>
         </w:numPr>
         <w:pBdr>
           <w:top w:val="nil"/>
@@ -2873,7 +3116,7 @@
           <w:szCs w:val="20"/>
           <w:lang w:val="en-GB"/>
         </w:rPr>
-        <w:t xml:space="preserve"> the time </w:t>
+        <w:t xml:space="preserve"> time </w:t>
       </w:r>
       <w:r>
         <w:rPr>
@@ -2909,7 +3152,7 @@
           <w:szCs w:val="20"/>
           <w:lang w:val="en-GB"/>
         </w:rPr>
-        <w:t xml:space="preserve"> Boosted the efficiency up to 80%.</w:t>
+        <w:t xml:space="preserve"> Boosted efficiency up to 80%.</w:t>
       </w:r>
     </w:p>
     <w:p>
@@ -2917,7 +3160,7 @@
         <w:widowControl/>
         <w:numPr>
           <w:ilvl w:val="0"/>
-          <w:numId w:val="2"/>
+          <w:numId w:val="8"/>
         </w:numPr>
         <w:pBdr>
           <w:top w:val="nil"/>
@@ -2942,7 +3185,16 @@
           <w:szCs w:val="20"/>
           <w:lang w:val="en-GB"/>
         </w:rPr>
-        <w:t>Used React in the Front-end</w:t>
+        <w:t>Leveraged</w:t>
+      </w:r>
+      <w:r>
+        <w:rPr>
+          <w:color w:val="000000"/>
+          <w:sz w:val="20"/>
+          <w:szCs w:val="20"/>
+          <w:lang w:val="en-GB"/>
+        </w:rPr>
+        <w:t xml:space="preserve"> React in the Front-end</w:t>
       </w:r>
       <w:r>
         <w:rPr>
@@ -2978,7 +3230,27 @@
           <w:szCs w:val="20"/>
           <w:lang w:val="en-GB"/>
         </w:rPr>
-        <w:t>Microsoft Azure PostgresDB and Storage</w:t>
+        <w:t xml:space="preserve">Microsoft Azure </w:t>
+      </w:r>
+      <w:proofErr w:type="spellStart"/>
+      <w:r>
+        <w:rPr>
+          <w:color w:val="000000"/>
+          <w:sz w:val="20"/>
+          <w:szCs w:val="20"/>
+          <w:lang w:val="en-GB"/>
+        </w:rPr>
+        <w:t>PostgresDB</w:t>
+      </w:r>
+      <w:proofErr w:type="spellEnd"/>
+      <w:r>
+        <w:rPr>
+          <w:color w:val="000000"/>
+          <w:sz w:val="20"/>
+          <w:szCs w:val="20"/>
+          <w:lang w:val="en-GB"/>
+        </w:rPr>
+        <w:t xml:space="preserve"> and Storage</w:t>
       </w:r>
       <w:r>
         <w:rPr>
@@ -3001,7 +3273,7 @@
           <w:between w:val="nil"/>
         </w:pBdr>
         <w:spacing w:after="0" w:line="240" w:lineRule="auto"/>
-        <w:ind w:firstLine="360"/>
+        <w:ind w:left="720"/>
         <w:jc w:val="both"/>
         <w:rPr>
           <w:b/>
@@ -3038,16 +3310,7 @@
           <w:szCs w:val="20"/>
           <w:lang w:val="en-GB"/>
         </w:rPr>
-        <w:t>Learn</w:t>
-      </w:r>
-      <w:r>
-        <w:rPr>
-          <w:color w:val="000000"/>
-          <w:sz w:val="20"/>
-          <w:szCs w:val="20"/>
-          <w:lang w:val="en-GB"/>
-        </w:rPr>
-        <w:t>t</w:t>
+        <w:t>Grasped</w:t>
       </w:r>
       <w:r>
         <w:rPr>
@@ -3066,6 +3329,15 @@
           <w:lang w:val="en-GB"/>
         </w:rPr>
         <w:t>.</w:t>
+      </w:r>
+      <w:r>
+        <w:rPr>
+          <w:color w:val="000000"/>
+          <w:sz w:val="20"/>
+          <w:szCs w:val="20"/>
+          <w:lang w:val="en-GB"/>
+        </w:rPr>
+        <w:t xml:space="preserve"> Learnt various web technologies – React, Django, Bamboo.</w:t>
       </w:r>
     </w:p>
     <w:p>
@@ -3112,16 +3384,6 @@
       <w:r>
         <w:rPr>
           <w:b/>
-          <w:color w:val="000000"/>
-          <w:sz w:val="20"/>
-          <w:szCs w:val="20"/>
-          <w:lang w:val="en-GB"/>
-        </w:rPr>
-        <w:t xml:space="preserve">KPMG International, </w:t>
-      </w:r>
-      <w:r>
-        <w:rPr>
-          <w:b/>
           <w:i/>
           <w:iCs/>
           <w:color w:val="000000"/>
@@ -3140,6 +3402,16 @@
           <w:lang w:val="en-GB"/>
         </w:rPr>
         <w:t xml:space="preserve">, </w:t>
+      </w:r>
+      <w:r>
+        <w:rPr>
+          <w:b/>
+          <w:color w:val="000000"/>
+          <w:sz w:val="20"/>
+          <w:szCs w:val="20"/>
+          <w:lang w:val="en-GB"/>
+        </w:rPr>
+        <w:t xml:space="preserve">KPMG International, </w:t>
       </w:r>
       <w:r>
         <w:rPr>
@@ -3284,7 +3556,7 @@
         <w:widowControl/>
         <w:numPr>
           <w:ilvl w:val="0"/>
-          <w:numId w:val="2"/>
+          <w:numId w:val="9"/>
         </w:numPr>
         <w:pBdr>
           <w:top w:val="nil"/>
@@ -3327,7 +3599,7 @@
           <w:szCs w:val="20"/>
           <w:lang w:val="en-GB"/>
         </w:rPr>
-        <w:t xml:space="preserve">ed the quality of the </w:t>
+        <w:t xml:space="preserve">ed quality of the </w:t>
       </w:r>
       <w:r>
         <w:rPr>
@@ -3379,7 +3651,7 @@
         <w:widowControl/>
         <w:numPr>
           <w:ilvl w:val="0"/>
-          <w:numId w:val="2"/>
+          <w:numId w:val="9"/>
         </w:numPr>
         <w:pBdr>
           <w:top w:val="nil"/>
@@ -3404,7 +3676,7 @@
           <w:szCs w:val="20"/>
           <w:lang w:val="en-GB"/>
         </w:rPr>
-        <w:t>Assessed the dataset</w:t>
+        <w:t>Assessed dataset</w:t>
       </w:r>
       <w:r>
         <w:rPr>
@@ -3489,7 +3761,7 @@
           <w:szCs w:val="20"/>
           <w:lang w:val="en-GB"/>
         </w:rPr>
-        <w:t xml:space="preserve"> to the discovery of </w:t>
+        <w:t xml:space="preserve"> to discovery of </w:t>
       </w:r>
       <w:r>
         <w:rPr>
@@ -3507,7 +3779,7 @@
           <w:szCs w:val="20"/>
           <w:lang w:val="en-GB"/>
         </w:rPr>
-        <w:t>potential customers based on their demographics and transaction history</w:t>
+        <w:t>potential customers based on demographics and transaction history</w:t>
       </w:r>
       <w:r>
         <w:rPr>
@@ -3530,7 +3802,7 @@
           <w:between w:val="nil"/>
         </w:pBdr>
         <w:spacing w:after="0" w:line="240" w:lineRule="auto"/>
-        <w:ind w:left="360"/>
+        <w:ind w:left="720"/>
         <w:jc w:val="both"/>
         <w:rPr>
           <w:b/>
@@ -3567,7 +3839,7 @@
           <w:szCs w:val="20"/>
           <w:lang w:val="en-GB"/>
         </w:rPr>
-        <w:t xml:space="preserve">Worked on data from the </w:t>
+        <w:t xml:space="preserve">Worked on data from </w:t>
       </w:r>
       <w:r>
         <w:rPr>
@@ -3602,7 +3874,7 @@
           <w:szCs w:val="20"/>
           <w:lang w:val="en-GB"/>
         </w:rPr>
-        <w:t xml:space="preserve"> the potential hurdles one might face using the real-world data, and the steps to overcome those hurdles in data analysis</w:t>
+        <w:t xml:space="preserve"> the potential hurdles one might face using the real-world data, and steps to overcome those hurdles in data analysis</w:t>
       </w:r>
       <w:r>
         <w:rPr>
@@ -3973,8 +4245,22 @@
             <w:szCs w:val="20"/>
             <w:lang w:val="en-GB"/>
           </w:rPr>
-          <w:t xml:space="preserve"> of Different Pre-trained Deep Learning Models for Brain Tumor</w:t>
+          <w:t xml:space="preserve"> of Different Pre-trained Deep Learning Models for Brain </w:t>
         </w:r>
+        <w:proofErr w:type="spellStart"/>
+        <w:r>
+          <w:rPr>
+            <w:rStyle w:val="Hyperlink"/>
+            <w:i/>
+            <w:iCs/>
+            <w:color w:val="000000" w:themeColor="text1"/>
+            <w:sz w:val="20"/>
+            <w:szCs w:val="20"/>
+            <w:lang w:val="en-GB"/>
+          </w:rPr>
+          <w:t>Tumor</w:t>
+        </w:r>
+        <w:proofErr w:type="spellEnd"/>
       </w:hyperlink>
       <w:r>
         <w:rPr>
@@ -4268,7 +4554,33 @@
           <w:u w:val="single"/>
           <w:lang w:val="en-GB"/>
         </w:rPr>
-        <w:t>Facial Recognition and Attendance System Using dlib and Face Recognition Libraries</w:t>
+        <w:t xml:space="preserve">Facial Recognition and Attendance System Using </w:t>
+      </w:r>
+      <w:proofErr w:type="spellStart"/>
+      <w:r>
+        <w:rPr>
+          <w:i/>
+          <w:iCs/>
+          <w:color w:val="000000"/>
+          <w:sz w:val="20"/>
+          <w:szCs w:val="20"/>
+          <w:u w:val="single"/>
+          <w:lang w:val="en-GB"/>
+        </w:rPr>
+        <w:t>dlib</w:t>
+      </w:r>
+      <w:proofErr w:type="spellEnd"/>
+      <w:r>
+        <w:rPr>
+          <w:i/>
+          <w:iCs/>
+          <w:color w:val="000000"/>
+          <w:sz w:val="20"/>
+          <w:szCs w:val="20"/>
+          <w:u w:val="single"/>
+          <w:lang w:val="en-GB"/>
+        </w:rPr>
+        <w:t xml:space="preserve"> and Face Recognition Libraries</w:t>
       </w:r>
       <w:r>
         <w:rPr>
@@ -4563,16 +4875,56 @@
           <w:szCs w:val="20"/>
           <w:lang w:val="en-GB"/>
         </w:rPr>
-        <w:t xml:space="preserve"> ReactJS, React Native, ExpressJS, MongoDB,</w:t>
-      </w:r>
-      <w:r>
-        <w:rPr>
-          <w:color w:val="000000"/>
-          <w:sz w:val="20"/>
-          <w:szCs w:val="20"/>
-          <w:lang w:val="en-GB"/>
-        </w:rPr>
-        <w:t xml:space="preserve"> PostgresDB,</w:t>
+        <w:t xml:space="preserve"> ReactJS, React Native, </w:t>
+      </w:r>
+      <w:proofErr w:type="spellStart"/>
+      <w:r>
+        <w:rPr>
+          <w:color w:val="000000"/>
+          <w:sz w:val="20"/>
+          <w:szCs w:val="20"/>
+          <w:lang w:val="en-GB"/>
+        </w:rPr>
+        <w:t>ExpressJS</w:t>
+      </w:r>
+      <w:proofErr w:type="spellEnd"/>
+      <w:r>
+        <w:rPr>
+          <w:color w:val="000000"/>
+          <w:sz w:val="20"/>
+          <w:szCs w:val="20"/>
+          <w:lang w:val="en-GB"/>
+        </w:rPr>
+        <w:t>, MongoDB,</w:t>
+      </w:r>
+      <w:r>
+        <w:rPr>
+          <w:color w:val="000000"/>
+          <w:sz w:val="20"/>
+          <w:szCs w:val="20"/>
+          <w:lang w:val="en-GB"/>
+        </w:rPr>
+        <w:t xml:space="preserve"> </w:t>
+      </w:r>
+      <w:proofErr w:type="spellStart"/>
+      <w:r>
+        <w:rPr>
+          <w:color w:val="000000"/>
+          <w:sz w:val="20"/>
+          <w:szCs w:val="20"/>
+          <w:lang w:val="en-GB"/>
+        </w:rPr>
+        <w:t>PostgresDB</w:t>
+      </w:r>
+      <w:proofErr w:type="spellEnd"/>
+      <w:r>
+        <w:rPr>
+          <w:color w:val="000000"/>
+          <w:sz w:val="20"/>
+          <w:szCs w:val="20"/>
+          <w:lang w:val="en-GB"/>
+        </w:rPr>
+        <w:t>,</w:t>
       </w:r>
       <w:r>
         <w:rPr>
@@ -4889,74 +5241,6 @@
         <w:t>.</w:t>
       </w:r>
     </w:p>
-    <w:p>
-      <w:pPr>
-        <w:numPr>
-          <w:ilvl w:val="0"/>
-          <w:numId w:val="4"/>
-        </w:numPr>
-        <w:pBdr>
-          <w:top w:val="nil"/>
-          <w:left w:val="nil"/>
-          <w:bottom w:val="nil"/>
-          <w:right w:val="nil"/>
-          <w:between w:val="nil"/>
-        </w:pBdr>
-        <w:spacing w:after="0" w:line="240" w:lineRule="auto"/>
-        <w:jc w:val="both"/>
-        <w:rPr>
-          <w:color w:val="000000"/>
-          <w:sz w:val="20"/>
-          <w:szCs w:val="20"/>
-          <w:lang w:val="en-GB"/>
-        </w:rPr>
-      </w:pPr>
-      <w:r>
-        <w:rPr>
-          <w:color w:val="000000"/>
-          <w:sz w:val="20"/>
-          <w:szCs w:val="20"/>
-          <w:lang w:val="en-GB"/>
-        </w:rPr>
-        <w:t>HackerRank Certified Python Programmer, Jun</w:t>
-      </w:r>
-      <w:r>
-        <w:rPr>
-          <w:color w:val="000000"/>
-          <w:sz w:val="20"/>
-          <w:szCs w:val="20"/>
-          <w:lang w:val="en-GB"/>
-        </w:rPr>
-        <w:t xml:space="preserve"> </w:t>
-      </w:r>
-      <w:r>
-        <w:rPr>
-          <w:color w:val="000000"/>
-          <w:sz w:val="20"/>
-          <w:szCs w:val="20"/>
-          <w:lang w:val="en-GB"/>
-        </w:rPr>
-        <w:t>'</w:t>
-      </w:r>
-      <w:r>
-        <w:rPr>
-          <w:color w:val="000000"/>
-          <w:sz w:val="20"/>
-          <w:szCs w:val="20"/>
-          <w:lang w:val="en-GB"/>
-        </w:rPr>
-        <w:t>20</w:t>
-      </w:r>
-      <w:r>
-        <w:rPr>
-          <w:color w:val="000000"/>
-          <w:sz w:val="20"/>
-          <w:szCs w:val="20"/>
-          <w:lang w:val="en-GB"/>
-        </w:rPr>
-        <w:t>.</w:t>
-      </w:r>
-    </w:p>
     <w:sectPr>
       <w:pgSz w:w="11906" w:h="16838" w:code="9"/>
       <w:pgMar w:top="567" w:right="567" w:bottom="284" w:left="567" w:header="720" w:footer="720" w:gutter="0"/>
@@ -4969,7 +5253,7 @@
 </file>
 
 <file path=word/endnotes.xml><?xml version="1.0" encoding="utf-8"?>
-<w:endnotes xmlns:wpc="http://schemas.microsoft.com/office/word/2010/wordprocessingCanvas" xmlns:cx="http://schemas.microsoft.com/office/drawing/2014/chartex" xmlns:cx1="http://schemas.microsoft.com/office/drawing/2015/9/8/chartex" xmlns:cx2="http://schemas.microsoft.com/office/drawing/2015/10/21/chartex" xmlns:cx3="http://schemas.microsoft.com/office/drawing/2016/5/9/chartex" xmlns:cx4="http://schemas.microsoft.com/office/drawing/2016/5/10/chartex" xmlns:cx5="http://schemas.microsoft.com/office/drawing/2016/5/11/chartex" xmlns:cx6="http://schemas.microsoft.com/office/drawing/2016/5/12/chartex" xmlns:cx7="http://schemas.microsoft.com/office/drawing/2016/5/13/chartex" xmlns:cx8="http://schemas.microsoft.com/office/drawing/2016/5/14/chartex" xmlns:mc="http://schemas.openxmlformats.org/markup-compatibility/2006" xmlns:aink="http://schemas.microsoft.com/office/drawing/2016/ink" xmlns:am3d="http://schemas.microsoft.com/office/drawing/2017/model3d" xmlns:o="urn:schemas-microsoft-com:office:office" xmlns:r="http://schemas.openxmlformats.org/officeDocument/2006/relationships" xmlns:m="http://schemas.openxmlformats.org/officeDocument/2006/math" xmlns:v="urn:schemas-microsoft-com:vml" xmlns:wp14="http://schemas.microsoft.com/office/word/2010/wordprocessingDrawing" xmlns:wp="http://schemas.openxmlformats.org/drawingml/2006/wordprocessingDrawing" xmlns:w10="urn:schemas-microsoft-com:office:word" xmlns:w="http://schemas.openxmlformats.org/wordprocessingml/2006/main" xmlns:w14="http://schemas.microsoft.com/office/word/2010/wordml" xmlns:w15="http://schemas.microsoft.com/office/word/2012/wordml" xmlns:w16cex="http://schemas.microsoft.com/office/word/2018/wordml/cex" xmlns:w16cid="http://schemas.microsoft.com/office/word/2016/wordml/cid" xmlns:w16="http://schemas.microsoft.com/office/word/2018/wordml" xmlns:w16sdtdh="http://schemas.microsoft.com/office/word/2020/wordml/sdtdatahash" xmlns:w16se="http://schemas.microsoft.com/office/word/2015/wordml/symex" xmlns:wpg="http://schemas.microsoft.com/office/word/2010/wordprocessingGroup" xmlns:wpi="http://schemas.microsoft.com/office/word/2010/wordprocessingInk" xmlns:wne="http://schemas.microsoft.com/office/word/2006/wordml" xmlns:wps="http://schemas.microsoft.com/office/word/2010/wordprocessingShape" mc:Ignorable="w14 w15 w16se w16cid w16 w16cex w16sdtdh wp14">
+<w:endnotes xmlns:wpc="http://schemas.microsoft.com/office/word/2010/wordprocessingCanvas" xmlns:cx="http://schemas.microsoft.com/office/drawing/2014/chartex" xmlns:cx1="http://schemas.microsoft.com/office/drawing/2015/9/8/chartex" xmlns:cx2="http://schemas.microsoft.com/office/drawing/2015/10/21/chartex" xmlns:cx3="http://schemas.microsoft.com/office/drawing/2016/5/9/chartex" xmlns:cx4="http://schemas.microsoft.com/office/drawing/2016/5/10/chartex" xmlns:cx5="http://schemas.microsoft.com/office/drawing/2016/5/11/chartex" xmlns:cx6="http://schemas.microsoft.com/office/drawing/2016/5/12/chartex" xmlns:cx7="http://schemas.microsoft.com/office/drawing/2016/5/13/chartex" xmlns:cx8="http://schemas.microsoft.com/office/drawing/2016/5/14/chartex" xmlns:mc="http://schemas.openxmlformats.org/markup-compatibility/2006" xmlns:aink="http://schemas.microsoft.com/office/drawing/2016/ink" xmlns:am3d="http://schemas.microsoft.com/office/drawing/2017/model3d" xmlns:o="urn:schemas-microsoft-com:office:office" xmlns:oel="http://schemas.microsoft.com/office/2019/extlst" xmlns:r="http://schemas.openxmlformats.org/officeDocument/2006/relationships" xmlns:m="http://schemas.openxmlformats.org/officeDocument/2006/math" xmlns:v="urn:schemas-microsoft-com:vml" xmlns:wp14="http://schemas.microsoft.com/office/word/2010/wordprocessingDrawing" xmlns:wp="http://schemas.openxmlformats.org/drawingml/2006/wordprocessingDrawing" xmlns:w10="urn:schemas-microsoft-com:office:word" xmlns:w="http://schemas.openxmlformats.org/wordprocessingml/2006/main" xmlns:w14="http://schemas.microsoft.com/office/word/2010/wordml" xmlns:w15="http://schemas.microsoft.com/office/word/2012/wordml" xmlns:w16cex="http://schemas.microsoft.com/office/word/2018/wordml/cex" xmlns:w16cid="http://schemas.microsoft.com/office/word/2016/wordml/cid" xmlns:w16="http://schemas.microsoft.com/office/word/2018/wordml" xmlns:w16sdtdh="http://schemas.microsoft.com/office/word/2020/wordml/sdtdatahash" xmlns:w16se="http://schemas.microsoft.com/office/word/2015/wordml/symex" xmlns:wpg="http://schemas.microsoft.com/office/word/2010/wordprocessingGroup" xmlns:wpi="http://schemas.microsoft.com/office/word/2010/wordprocessingInk" xmlns:wne="http://schemas.microsoft.com/office/word/2006/wordml" xmlns:wps="http://schemas.microsoft.com/office/word/2010/wordprocessingShape" mc:Ignorable="w14 w15 w16se w16cid w16 w16cex w16sdtdh wp14">
   <w:endnote w:type="separator" w:id="-1">
     <w:p>
       <w:pPr>
@@ -4994,7 +5278,7 @@
 </file>
 
 <file path=word/footnotes.xml><?xml version="1.0" encoding="utf-8"?>
-<w:footnotes xmlns:wpc="http://schemas.microsoft.com/office/word/2010/wordprocessingCanvas" xmlns:cx="http://schemas.microsoft.com/office/drawing/2014/chartex" xmlns:cx1="http://schemas.microsoft.com/office/drawing/2015/9/8/chartex" xmlns:cx2="http://schemas.microsoft.com/office/drawing/2015/10/21/chartex" xmlns:cx3="http://schemas.microsoft.com/office/drawing/2016/5/9/chartex" xmlns:cx4="http://schemas.microsoft.com/office/drawing/2016/5/10/chartex" xmlns:cx5="http://schemas.microsoft.com/office/drawing/2016/5/11/chartex" xmlns:cx6="http://schemas.microsoft.com/office/drawing/2016/5/12/chartex" xmlns:cx7="http://schemas.microsoft.com/office/drawing/2016/5/13/chartex" xmlns:cx8="http://schemas.microsoft.com/office/drawing/2016/5/14/chartex" xmlns:mc="http://schemas.openxmlformats.org/markup-compatibility/2006" xmlns:aink="http://schemas.microsoft.com/office/drawing/2016/ink" xmlns:am3d="http://schemas.microsoft.com/office/drawing/2017/model3d" xmlns:o="urn:schemas-microsoft-com:office:office" xmlns:r="http://schemas.openxmlformats.org/officeDocument/2006/relationships" xmlns:m="http://schemas.openxmlformats.org/officeDocument/2006/math" xmlns:v="urn:schemas-microsoft-com:vml" xmlns:wp14="http://schemas.microsoft.com/office/word/2010/wordprocessingDrawing" xmlns:wp="http://schemas.openxmlformats.org/drawingml/2006/wordprocessingDrawing" xmlns:w10="urn:schemas-microsoft-com:office:word" xmlns:w="http://schemas.openxmlformats.org/wordprocessingml/2006/main" xmlns:w14="http://schemas.microsoft.com/office/word/2010/wordml" xmlns:w15="http://schemas.microsoft.com/office/word/2012/wordml" xmlns:w16cex="http://schemas.microsoft.com/office/word/2018/wordml/cex" xmlns:w16cid="http://schemas.microsoft.com/office/word/2016/wordml/cid" xmlns:w16="http://schemas.microsoft.com/office/word/2018/wordml" xmlns:w16sdtdh="http://schemas.microsoft.com/office/word/2020/wordml/sdtdatahash" xmlns:w16se="http://schemas.microsoft.com/office/word/2015/wordml/symex" xmlns:wpg="http://schemas.microsoft.com/office/word/2010/wordprocessingGroup" xmlns:wpi="http://schemas.microsoft.com/office/word/2010/wordprocessingInk" xmlns:wne="http://schemas.microsoft.com/office/word/2006/wordml" xmlns:wps="http://schemas.microsoft.com/office/word/2010/wordprocessingShape" mc:Ignorable="w14 w15 w16se w16cid w16 w16cex w16sdtdh wp14">
+<w:footnotes xmlns:wpc="http://schemas.microsoft.com/office/word/2010/wordprocessingCanvas" xmlns:cx="http://schemas.microsoft.com/office/drawing/2014/chartex" xmlns:cx1="http://schemas.microsoft.com/office/drawing/2015/9/8/chartex" xmlns:cx2="http://schemas.microsoft.com/office/drawing/2015/10/21/chartex" xmlns:cx3="http://schemas.microsoft.com/office/drawing/2016/5/9/chartex" xmlns:cx4="http://schemas.microsoft.com/office/drawing/2016/5/10/chartex" xmlns:cx5="http://schemas.microsoft.com/office/drawing/2016/5/11/chartex" xmlns:cx6="http://schemas.microsoft.com/office/drawing/2016/5/12/chartex" xmlns:cx7="http://schemas.microsoft.com/office/drawing/2016/5/13/chartex" xmlns:cx8="http://schemas.microsoft.com/office/drawing/2016/5/14/chartex" xmlns:mc="http://schemas.openxmlformats.org/markup-compatibility/2006" xmlns:aink="http://schemas.microsoft.com/office/drawing/2016/ink" xmlns:am3d="http://schemas.microsoft.com/office/drawing/2017/model3d" xmlns:o="urn:schemas-microsoft-com:office:office" xmlns:oel="http://schemas.microsoft.com/office/2019/extlst" xmlns:r="http://schemas.openxmlformats.org/officeDocument/2006/relationships" xmlns:m="http://schemas.openxmlformats.org/officeDocument/2006/math" xmlns:v="urn:schemas-microsoft-com:vml" xmlns:wp14="http://schemas.microsoft.com/office/word/2010/wordprocessingDrawing" xmlns:wp="http://schemas.openxmlformats.org/drawingml/2006/wordprocessingDrawing" xmlns:w10="urn:schemas-microsoft-com:office:word" xmlns:w="http://schemas.openxmlformats.org/wordprocessingml/2006/main" xmlns:w14="http://schemas.microsoft.com/office/word/2010/wordml" xmlns:w15="http://schemas.microsoft.com/office/word/2012/wordml" xmlns:w16cex="http://schemas.microsoft.com/office/word/2018/wordml/cex" xmlns:w16cid="http://schemas.microsoft.com/office/word/2016/wordml/cid" xmlns:w16="http://schemas.microsoft.com/office/word/2018/wordml" xmlns:w16sdtdh="http://schemas.microsoft.com/office/word/2020/wordml/sdtdatahash" xmlns:w16se="http://schemas.microsoft.com/office/word/2015/wordml/symex" xmlns:wpg="http://schemas.microsoft.com/office/word/2010/wordprocessingGroup" xmlns:wpi="http://schemas.microsoft.com/office/word/2010/wordprocessingInk" xmlns:wne="http://schemas.microsoft.com/office/word/2006/wordml" xmlns:wps="http://schemas.microsoft.com/office/word/2010/wordprocessingShape" mc:Ignorable="w14 w15 w16se w16cid w16 w16cex w16sdtdh wp14">
   <w:footnote w:type="separator" w:id="-1">
     <w:p>
       <w:pPr>
@@ -5019,7 +5303,7 @@
 </file>
 
 <file path=word/numbering.xml><?xml version="1.0" encoding="utf-8"?>
-<w:numbering xmlns:wpc="http://schemas.microsoft.com/office/word/2010/wordprocessingCanvas" xmlns:cx="http://schemas.microsoft.com/office/drawing/2014/chartex" xmlns:cx1="http://schemas.microsoft.com/office/drawing/2015/9/8/chartex" xmlns:cx2="http://schemas.microsoft.com/office/drawing/2015/10/21/chartex" xmlns:cx3="http://schemas.microsoft.com/office/drawing/2016/5/9/chartex" xmlns:cx4="http://schemas.microsoft.com/office/drawing/2016/5/10/chartex" xmlns:cx5="http://schemas.microsoft.com/office/drawing/2016/5/11/chartex" xmlns:cx6="http://schemas.microsoft.com/office/drawing/2016/5/12/chartex" xmlns:cx7="http://schemas.microsoft.com/office/drawing/2016/5/13/chartex" xmlns:cx8="http://schemas.microsoft.com/office/drawing/2016/5/14/chartex" xmlns:mc="http://schemas.openxmlformats.org/markup-compatibility/2006" xmlns:aink="http://schemas.microsoft.com/office/drawing/2016/ink" xmlns:am3d="http://schemas.microsoft.com/office/drawing/2017/model3d" xmlns:o="urn:schemas-microsoft-com:office:office" xmlns:r="http://schemas.openxmlformats.org/officeDocument/2006/relationships" xmlns:m="http://schemas.openxmlformats.org/officeDocument/2006/math" xmlns:v="urn:schemas-microsoft-com:vml" xmlns:wp14="http://schemas.microsoft.com/office/word/2010/wordprocessingDrawing" xmlns:wp="http://schemas.openxmlformats.org/drawingml/2006/wordprocessingDrawing" xmlns:w10="urn:schemas-microsoft-com:office:word" xmlns:w="http://schemas.openxmlformats.org/wordprocessingml/2006/main" xmlns:w14="http://schemas.microsoft.com/office/word/2010/wordml" xmlns:w15="http://schemas.microsoft.com/office/word/2012/wordml" xmlns:w16cex="http://schemas.microsoft.com/office/word/2018/wordml/cex" xmlns:w16cid="http://schemas.microsoft.com/office/word/2016/wordml/cid" xmlns:w16="http://schemas.microsoft.com/office/word/2018/wordml" xmlns:w16sdtdh="http://schemas.microsoft.com/office/word/2020/wordml/sdtdatahash" xmlns:w16se="http://schemas.microsoft.com/office/word/2015/wordml/symex" xmlns:wpg="http://schemas.microsoft.com/office/word/2010/wordprocessingGroup" xmlns:wpi="http://schemas.microsoft.com/office/word/2010/wordprocessingInk" xmlns:wne="http://schemas.microsoft.com/office/word/2006/wordml" xmlns:wps="http://schemas.microsoft.com/office/word/2010/wordprocessingShape" mc:Ignorable="w14 w15 w16se w16cid w16 w16cex w16sdtdh wp14">
+<w:numbering xmlns:wpc="http://schemas.microsoft.com/office/word/2010/wordprocessingCanvas" xmlns:cx="http://schemas.microsoft.com/office/drawing/2014/chartex" xmlns:cx1="http://schemas.microsoft.com/office/drawing/2015/9/8/chartex" xmlns:cx2="http://schemas.microsoft.com/office/drawing/2015/10/21/chartex" xmlns:cx3="http://schemas.microsoft.com/office/drawing/2016/5/9/chartex" xmlns:cx4="http://schemas.microsoft.com/office/drawing/2016/5/10/chartex" xmlns:cx5="http://schemas.microsoft.com/office/drawing/2016/5/11/chartex" xmlns:cx6="http://schemas.microsoft.com/office/drawing/2016/5/12/chartex" xmlns:cx7="http://schemas.microsoft.com/office/drawing/2016/5/13/chartex" xmlns:cx8="http://schemas.microsoft.com/office/drawing/2016/5/14/chartex" xmlns:mc="http://schemas.openxmlformats.org/markup-compatibility/2006" xmlns:aink="http://schemas.microsoft.com/office/drawing/2016/ink" xmlns:am3d="http://schemas.microsoft.com/office/drawing/2017/model3d" xmlns:o="urn:schemas-microsoft-com:office:office" xmlns:oel="http://schemas.microsoft.com/office/2019/extlst" xmlns:r="http://schemas.openxmlformats.org/officeDocument/2006/relationships" xmlns:m="http://schemas.openxmlformats.org/officeDocument/2006/math" xmlns:v="urn:schemas-microsoft-com:vml" xmlns:wp14="http://schemas.microsoft.com/office/word/2010/wordprocessingDrawing" xmlns:wp="http://schemas.openxmlformats.org/drawingml/2006/wordprocessingDrawing" xmlns:w10="urn:schemas-microsoft-com:office:word" xmlns:w="http://schemas.openxmlformats.org/wordprocessingml/2006/main" xmlns:w14="http://schemas.microsoft.com/office/word/2010/wordml" xmlns:w15="http://schemas.microsoft.com/office/word/2012/wordml" xmlns:w16cex="http://schemas.microsoft.com/office/word/2018/wordml/cex" xmlns:w16cid="http://schemas.microsoft.com/office/word/2016/wordml/cid" xmlns:w16="http://schemas.microsoft.com/office/word/2018/wordml" xmlns:w16sdtdh="http://schemas.microsoft.com/office/word/2020/wordml/sdtdatahash" xmlns:w16se="http://schemas.microsoft.com/office/word/2015/wordml/symex" xmlns:wpg="http://schemas.microsoft.com/office/word/2010/wordprocessingGroup" xmlns:wpi="http://schemas.microsoft.com/office/word/2010/wordprocessingInk" xmlns:wne="http://schemas.microsoft.com/office/word/2006/wordml" xmlns:wps="http://schemas.microsoft.com/office/word/2010/wordprocessingShape" mc:Ignorable="w14 w15 w16se w16cid w16 w16cex w16sdtdh wp14">
   <w:abstractNum w:abstractNumId="0" w15:restartNumberingAfterBreak="0">
     <w:nsid w:val="0B8C1A8F"/>
     <w:multiLevelType w:val="multilevel"/>
@@ -5473,6 +5757,119 @@
     </w:lvl>
   </w:abstractNum>
   <w:abstractNum w:abstractNumId="4" w15:restartNumberingAfterBreak="0">
+    <w:nsid w:val="2DA842DB"/>
+    <w:multiLevelType w:val="hybridMultilevel"/>
+    <w:tmpl w:val="3656EA8E"/>
+    <w:lvl w:ilvl="0" w:tplc="40090001">
+      <w:start w:val="1"/>
+      <w:numFmt w:val="bullet"/>
+      <w:lvlText w:val=""/>
+      <w:lvlJc w:val="left"/>
+      <w:pPr>
+        <w:ind w:left="720" w:hanging="360"/>
+      </w:pPr>
+      <w:rPr>
+        <w:rFonts w:ascii="Symbol" w:hAnsi="Symbol" w:hint="default"/>
+      </w:rPr>
+    </w:lvl>
+    <w:lvl w:ilvl="1" w:tplc="40090003" w:tentative="1">
+      <w:start w:val="1"/>
+      <w:numFmt w:val="bullet"/>
+      <w:lvlText w:val="o"/>
+      <w:lvlJc w:val="left"/>
+      <w:pPr>
+        <w:ind w:left="1440" w:hanging="360"/>
+      </w:pPr>
+      <w:rPr>
+        <w:rFonts w:ascii="Courier New" w:hAnsi="Courier New" w:cs="Courier New" w:hint="default"/>
+      </w:rPr>
+    </w:lvl>
+    <w:lvl w:ilvl="2" w:tplc="40090005" w:tentative="1">
+      <w:start w:val="1"/>
+      <w:numFmt w:val="bullet"/>
+      <w:lvlText w:val=""/>
+      <w:lvlJc w:val="left"/>
+      <w:pPr>
+        <w:ind w:left="2160" w:hanging="360"/>
+      </w:pPr>
+      <w:rPr>
+        <w:rFonts w:ascii="Wingdings" w:hAnsi="Wingdings" w:hint="default"/>
+      </w:rPr>
+    </w:lvl>
+    <w:lvl w:ilvl="3" w:tplc="40090001" w:tentative="1">
+      <w:start w:val="1"/>
+      <w:numFmt w:val="bullet"/>
+      <w:lvlText w:val=""/>
+      <w:lvlJc w:val="left"/>
+      <w:pPr>
+        <w:ind w:left="2880" w:hanging="360"/>
+      </w:pPr>
+      <w:rPr>
+        <w:rFonts w:ascii="Symbol" w:hAnsi="Symbol" w:hint="default"/>
+      </w:rPr>
+    </w:lvl>
+    <w:lvl w:ilvl="4" w:tplc="40090003" w:tentative="1">
+      <w:start w:val="1"/>
+      <w:numFmt w:val="bullet"/>
+      <w:lvlText w:val="o"/>
+      <w:lvlJc w:val="left"/>
+      <w:pPr>
+        <w:ind w:left="3600" w:hanging="360"/>
+      </w:pPr>
+      <w:rPr>
+        <w:rFonts w:ascii="Courier New" w:hAnsi="Courier New" w:cs="Courier New" w:hint="default"/>
+      </w:rPr>
+    </w:lvl>
+    <w:lvl w:ilvl="5" w:tplc="40090005" w:tentative="1">
+      <w:start w:val="1"/>
+      <w:numFmt w:val="bullet"/>
+      <w:lvlText w:val=""/>
+      <w:lvlJc w:val="left"/>
+      <w:pPr>
+        <w:ind w:left="4320" w:hanging="360"/>
+      </w:pPr>
+      <w:rPr>
+        <w:rFonts w:ascii="Wingdings" w:hAnsi="Wingdings" w:hint="default"/>
+      </w:rPr>
+    </w:lvl>
+    <w:lvl w:ilvl="6" w:tplc="40090001" w:tentative="1">
+      <w:start w:val="1"/>
+      <w:numFmt w:val="bullet"/>
+      <w:lvlText w:val=""/>
+      <w:lvlJc w:val="left"/>
+      <w:pPr>
+        <w:ind w:left="5040" w:hanging="360"/>
+      </w:pPr>
+      <w:rPr>
+        <w:rFonts w:ascii="Symbol" w:hAnsi="Symbol" w:hint="default"/>
+      </w:rPr>
+    </w:lvl>
+    <w:lvl w:ilvl="7" w:tplc="40090003" w:tentative="1">
+      <w:start w:val="1"/>
+      <w:numFmt w:val="bullet"/>
+      <w:lvlText w:val="o"/>
+      <w:lvlJc w:val="left"/>
+      <w:pPr>
+        <w:ind w:left="5760" w:hanging="360"/>
+      </w:pPr>
+      <w:rPr>
+        <w:rFonts w:ascii="Courier New" w:hAnsi="Courier New" w:cs="Courier New" w:hint="default"/>
+      </w:rPr>
+    </w:lvl>
+    <w:lvl w:ilvl="8" w:tplc="40090005" w:tentative="1">
+      <w:start w:val="1"/>
+      <w:numFmt w:val="bullet"/>
+      <w:lvlText w:val=""/>
+      <w:lvlJc w:val="left"/>
+      <w:pPr>
+        <w:ind w:left="6480" w:hanging="360"/>
+      </w:pPr>
+      <w:rPr>
+        <w:rFonts w:ascii="Wingdings" w:hAnsi="Wingdings" w:hint="default"/>
+      </w:rPr>
+    </w:lvl>
+  </w:abstractNum>
+  <w:abstractNum w:abstractNumId="5" w15:restartNumberingAfterBreak="0">
     <w:nsid w:val="412036C3"/>
     <w:multiLevelType w:val="multilevel"/>
     <w:tmpl w:val="42D2E476"/>
@@ -5585,7 +5982,346 @@
       </w:rPr>
     </w:lvl>
   </w:abstractNum>
-  <w:abstractNum w:abstractNumId="5" w15:restartNumberingAfterBreak="0">
+  <w:abstractNum w:abstractNumId="6" w15:restartNumberingAfterBreak="0">
+    <w:nsid w:val="49550E88"/>
+    <w:multiLevelType w:val="multilevel"/>
+    <w:tmpl w:val="0A1ACD50"/>
+    <w:lvl w:ilvl="0">
+      <w:start w:val="1"/>
+      <w:numFmt w:val="bullet"/>
+      <w:lvlText w:val=""/>
+      <w:lvlJc w:val="left"/>
+      <w:pPr>
+        <w:ind w:left="720" w:hanging="360"/>
+      </w:pPr>
+      <w:rPr>
+        <w:rFonts w:ascii="Symbol" w:hAnsi="Symbol" w:hint="default"/>
+      </w:rPr>
+    </w:lvl>
+    <w:lvl w:ilvl="1">
+      <w:start w:val="1"/>
+      <w:numFmt w:val="bullet"/>
+      <w:lvlText w:val="o"/>
+      <w:lvlJc w:val="left"/>
+      <w:pPr>
+        <w:ind w:left="1440" w:hanging="360"/>
+      </w:pPr>
+      <w:rPr>
+        <w:rFonts w:ascii="Courier New" w:eastAsia="Courier New" w:hAnsi="Courier New" w:cs="Courier New"/>
+      </w:rPr>
+    </w:lvl>
+    <w:lvl w:ilvl="2">
+      <w:start w:val="1"/>
+      <w:numFmt w:val="bullet"/>
+      <w:lvlText w:val="▪"/>
+      <w:lvlJc w:val="left"/>
+      <w:pPr>
+        <w:ind w:left="2160" w:hanging="360"/>
+      </w:pPr>
+      <w:rPr>
+        <w:rFonts w:ascii="Noto Sans Symbols" w:eastAsia="Noto Sans Symbols" w:hAnsi="Noto Sans Symbols" w:cs="Noto Sans Symbols"/>
+      </w:rPr>
+    </w:lvl>
+    <w:lvl w:ilvl="3">
+      <w:start w:val="1"/>
+      <w:numFmt w:val="bullet"/>
+      <w:lvlText w:val="●"/>
+      <w:lvlJc w:val="left"/>
+      <w:pPr>
+        <w:ind w:left="2880" w:hanging="360"/>
+      </w:pPr>
+      <w:rPr>
+        <w:rFonts w:ascii="Noto Sans Symbols" w:eastAsia="Noto Sans Symbols" w:hAnsi="Noto Sans Symbols" w:cs="Noto Sans Symbols"/>
+      </w:rPr>
+    </w:lvl>
+    <w:lvl w:ilvl="4">
+      <w:start w:val="1"/>
+      <w:numFmt w:val="bullet"/>
+      <w:lvlText w:val="o"/>
+      <w:lvlJc w:val="left"/>
+      <w:pPr>
+        <w:ind w:left="3600" w:hanging="360"/>
+      </w:pPr>
+      <w:rPr>
+        <w:rFonts w:ascii="Courier New" w:eastAsia="Courier New" w:hAnsi="Courier New" w:cs="Courier New"/>
+      </w:rPr>
+    </w:lvl>
+    <w:lvl w:ilvl="5">
+      <w:start w:val="1"/>
+      <w:numFmt w:val="bullet"/>
+      <w:lvlText w:val="▪"/>
+      <w:lvlJc w:val="left"/>
+      <w:pPr>
+        <w:ind w:left="4320" w:hanging="360"/>
+      </w:pPr>
+      <w:rPr>
+        <w:rFonts w:ascii="Noto Sans Symbols" w:eastAsia="Noto Sans Symbols" w:hAnsi="Noto Sans Symbols" w:cs="Noto Sans Symbols"/>
+      </w:rPr>
+    </w:lvl>
+    <w:lvl w:ilvl="6">
+      <w:start w:val="1"/>
+      <w:numFmt w:val="bullet"/>
+      <w:lvlText w:val="●"/>
+      <w:lvlJc w:val="left"/>
+      <w:pPr>
+        <w:ind w:left="5040" w:hanging="360"/>
+      </w:pPr>
+      <w:rPr>
+        <w:rFonts w:ascii="Noto Sans Symbols" w:eastAsia="Noto Sans Symbols" w:hAnsi="Noto Sans Symbols" w:cs="Noto Sans Symbols"/>
+      </w:rPr>
+    </w:lvl>
+    <w:lvl w:ilvl="7">
+      <w:start w:val="1"/>
+      <w:numFmt w:val="bullet"/>
+      <w:lvlText w:val="o"/>
+      <w:lvlJc w:val="left"/>
+      <w:pPr>
+        <w:ind w:left="5760" w:hanging="360"/>
+      </w:pPr>
+      <w:rPr>
+        <w:rFonts w:ascii="Courier New" w:eastAsia="Courier New" w:hAnsi="Courier New" w:cs="Courier New"/>
+      </w:rPr>
+    </w:lvl>
+    <w:lvl w:ilvl="8">
+      <w:start w:val="1"/>
+      <w:numFmt w:val="bullet"/>
+      <w:lvlText w:val="▪"/>
+      <w:lvlJc w:val="left"/>
+      <w:pPr>
+        <w:ind w:left="6480" w:hanging="360"/>
+      </w:pPr>
+      <w:rPr>
+        <w:rFonts w:ascii="Noto Sans Symbols" w:eastAsia="Noto Sans Symbols" w:hAnsi="Noto Sans Symbols" w:cs="Noto Sans Symbols"/>
+      </w:rPr>
+    </w:lvl>
+  </w:abstractNum>
+  <w:abstractNum w:abstractNumId="7" w15:restartNumberingAfterBreak="0">
+    <w:nsid w:val="515B626C"/>
+    <w:multiLevelType w:val="multilevel"/>
+    <w:tmpl w:val="0E9CBB2E"/>
+    <w:lvl w:ilvl="0">
+      <w:start w:val="1"/>
+      <w:numFmt w:val="bullet"/>
+      <w:lvlText w:val=""/>
+      <w:lvlJc w:val="left"/>
+      <w:pPr>
+        <w:ind w:left="720" w:hanging="360"/>
+      </w:pPr>
+      <w:rPr>
+        <w:rFonts w:ascii="Symbol" w:hAnsi="Symbol" w:hint="default"/>
+      </w:rPr>
+    </w:lvl>
+    <w:lvl w:ilvl="1">
+      <w:start w:val="1"/>
+      <w:numFmt w:val="bullet"/>
+      <w:lvlText w:val="o"/>
+      <w:lvlJc w:val="left"/>
+      <w:pPr>
+        <w:ind w:left="1440" w:hanging="360"/>
+      </w:pPr>
+      <w:rPr>
+        <w:rFonts w:ascii="Courier New" w:eastAsia="Courier New" w:hAnsi="Courier New" w:cs="Courier New"/>
+      </w:rPr>
+    </w:lvl>
+    <w:lvl w:ilvl="2">
+      <w:start w:val="1"/>
+      <w:numFmt w:val="bullet"/>
+      <w:lvlText w:val="▪"/>
+      <w:lvlJc w:val="left"/>
+      <w:pPr>
+        <w:ind w:left="2160" w:hanging="360"/>
+      </w:pPr>
+      <w:rPr>
+        <w:rFonts w:ascii="Noto Sans Symbols" w:eastAsia="Noto Sans Symbols" w:hAnsi="Noto Sans Symbols" w:cs="Noto Sans Symbols"/>
+      </w:rPr>
+    </w:lvl>
+    <w:lvl w:ilvl="3">
+      <w:start w:val="1"/>
+      <w:numFmt w:val="bullet"/>
+      <w:lvlText w:val="●"/>
+      <w:lvlJc w:val="left"/>
+      <w:pPr>
+        <w:ind w:left="2880" w:hanging="360"/>
+      </w:pPr>
+      <w:rPr>
+        <w:rFonts w:ascii="Noto Sans Symbols" w:eastAsia="Noto Sans Symbols" w:hAnsi="Noto Sans Symbols" w:cs="Noto Sans Symbols"/>
+      </w:rPr>
+    </w:lvl>
+    <w:lvl w:ilvl="4">
+      <w:start w:val="1"/>
+      <w:numFmt w:val="bullet"/>
+      <w:lvlText w:val="o"/>
+      <w:lvlJc w:val="left"/>
+      <w:pPr>
+        <w:ind w:left="3600" w:hanging="360"/>
+      </w:pPr>
+      <w:rPr>
+        <w:rFonts w:ascii="Courier New" w:eastAsia="Courier New" w:hAnsi="Courier New" w:cs="Courier New"/>
+      </w:rPr>
+    </w:lvl>
+    <w:lvl w:ilvl="5">
+      <w:start w:val="1"/>
+      <w:numFmt w:val="bullet"/>
+      <w:lvlText w:val="▪"/>
+      <w:lvlJc w:val="left"/>
+      <w:pPr>
+        <w:ind w:left="4320" w:hanging="360"/>
+      </w:pPr>
+      <w:rPr>
+        <w:rFonts w:ascii="Noto Sans Symbols" w:eastAsia="Noto Sans Symbols" w:hAnsi="Noto Sans Symbols" w:cs="Noto Sans Symbols"/>
+      </w:rPr>
+    </w:lvl>
+    <w:lvl w:ilvl="6">
+      <w:start w:val="1"/>
+      <w:numFmt w:val="bullet"/>
+      <w:lvlText w:val="●"/>
+      <w:lvlJc w:val="left"/>
+      <w:pPr>
+        <w:ind w:left="5040" w:hanging="360"/>
+      </w:pPr>
+      <w:rPr>
+        <w:rFonts w:ascii="Noto Sans Symbols" w:eastAsia="Noto Sans Symbols" w:hAnsi="Noto Sans Symbols" w:cs="Noto Sans Symbols"/>
+      </w:rPr>
+    </w:lvl>
+    <w:lvl w:ilvl="7">
+      <w:start w:val="1"/>
+      <w:numFmt w:val="bullet"/>
+      <w:lvlText w:val="o"/>
+      <w:lvlJc w:val="left"/>
+      <w:pPr>
+        <w:ind w:left="5760" w:hanging="360"/>
+      </w:pPr>
+      <w:rPr>
+        <w:rFonts w:ascii="Courier New" w:eastAsia="Courier New" w:hAnsi="Courier New" w:cs="Courier New"/>
+      </w:rPr>
+    </w:lvl>
+    <w:lvl w:ilvl="8">
+      <w:start w:val="1"/>
+      <w:numFmt w:val="bullet"/>
+      <w:lvlText w:val="▪"/>
+      <w:lvlJc w:val="left"/>
+      <w:pPr>
+        <w:ind w:left="6480" w:hanging="360"/>
+      </w:pPr>
+      <w:rPr>
+        <w:rFonts w:ascii="Noto Sans Symbols" w:eastAsia="Noto Sans Symbols" w:hAnsi="Noto Sans Symbols" w:cs="Noto Sans Symbols"/>
+      </w:rPr>
+    </w:lvl>
+  </w:abstractNum>
+  <w:abstractNum w:abstractNumId="8" w15:restartNumberingAfterBreak="0">
+    <w:nsid w:val="60F73BEC"/>
+    <w:multiLevelType w:val="multilevel"/>
+    <w:tmpl w:val="99108488"/>
+    <w:lvl w:ilvl="0">
+      <w:start w:val="1"/>
+      <w:numFmt w:val="bullet"/>
+      <w:lvlText w:val=""/>
+      <w:lvlJc w:val="left"/>
+      <w:pPr>
+        <w:ind w:left="720" w:hanging="360"/>
+      </w:pPr>
+      <w:rPr>
+        <w:rFonts w:ascii="Symbol" w:hAnsi="Symbol" w:hint="default"/>
+      </w:rPr>
+    </w:lvl>
+    <w:lvl w:ilvl="1">
+      <w:start w:val="1"/>
+      <w:numFmt w:val="bullet"/>
+      <w:lvlText w:val="o"/>
+      <w:lvlJc w:val="left"/>
+      <w:pPr>
+        <w:ind w:left="1440" w:hanging="360"/>
+      </w:pPr>
+      <w:rPr>
+        <w:rFonts w:ascii="Courier New" w:eastAsia="Courier New" w:hAnsi="Courier New" w:cs="Courier New"/>
+      </w:rPr>
+    </w:lvl>
+    <w:lvl w:ilvl="2">
+      <w:start w:val="1"/>
+      <w:numFmt w:val="bullet"/>
+      <w:lvlText w:val="▪"/>
+      <w:lvlJc w:val="left"/>
+      <w:pPr>
+        <w:ind w:left="2160" w:hanging="360"/>
+      </w:pPr>
+      <w:rPr>
+        <w:rFonts w:ascii="Noto Sans Symbols" w:eastAsia="Noto Sans Symbols" w:hAnsi="Noto Sans Symbols" w:cs="Noto Sans Symbols"/>
+      </w:rPr>
+    </w:lvl>
+    <w:lvl w:ilvl="3">
+      <w:start w:val="1"/>
+      <w:numFmt w:val="bullet"/>
+      <w:lvlText w:val="●"/>
+      <w:lvlJc w:val="left"/>
+      <w:pPr>
+        <w:ind w:left="2880" w:hanging="360"/>
+      </w:pPr>
+      <w:rPr>
+        <w:rFonts w:ascii="Noto Sans Symbols" w:eastAsia="Noto Sans Symbols" w:hAnsi="Noto Sans Symbols" w:cs="Noto Sans Symbols"/>
+      </w:rPr>
+    </w:lvl>
+    <w:lvl w:ilvl="4">
+      <w:start w:val="1"/>
+      <w:numFmt w:val="bullet"/>
+      <w:lvlText w:val="o"/>
+      <w:lvlJc w:val="left"/>
+      <w:pPr>
+        <w:ind w:left="3600" w:hanging="360"/>
+      </w:pPr>
+      <w:rPr>
+        <w:rFonts w:ascii="Courier New" w:eastAsia="Courier New" w:hAnsi="Courier New" w:cs="Courier New"/>
+      </w:rPr>
+    </w:lvl>
+    <w:lvl w:ilvl="5">
+      <w:start w:val="1"/>
+      <w:numFmt w:val="bullet"/>
+      <w:lvlText w:val="▪"/>
+      <w:lvlJc w:val="left"/>
+      <w:pPr>
+        <w:ind w:left="4320" w:hanging="360"/>
+      </w:pPr>
+      <w:rPr>
+        <w:rFonts w:ascii="Noto Sans Symbols" w:eastAsia="Noto Sans Symbols" w:hAnsi="Noto Sans Symbols" w:cs="Noto Sans Symbols"/>
+      </w:rPr>
+    </w:lvl>
+    <w:lvl w:ilvl="6">
+      <w:start w:val="1"/>
+      <w:numFmt w:val="bullet"/>
+      <w:lvlText w:val="●"/>
+      <w:lvlJc w:val="left"/>
+      <w:pPr>
+        <w:ind w:left="5040" w:hanging="360"/>
+      </w:pPr>
+      <w:rPr>
+        <w:rFonts w:ascii="Noto Sans Symbols" w:eastAsia="Noto Sans Symbols" w:hAnsi="Noto Sans Symbols" w:cs="Noto Sans Symbols"/>
+      </w:rPr>
+    </w:lvl>
+    <w:lvl w:ilvl="7">
+      <w:start w:val="1"/>
+      <w:numFmt w:val="bullet"/>
+      <w:lvlText w:val="o"/>
+      <w:lvlJc w:val="left"/>
+      <w:pPr>
+        <w:ind w:left="5760" w:hanging="360"/>
+      </w:pPr>
+      <w:rPr>
+        <w:rFonts w:ascii="Courier New" w:eastAsia="Courier New" w:hAnsi="Courier New" w:cs="Courier New"/>
+      </w:rPr>
+    </w:lvl>
+    <w:lvl w:ilvl="8">
+      <w:start w:val="1"/>
+      <w:numFmt w:val="bullet"/>
+      <w:lvlText w:val="▪"/>
+      <w:lvlJc w:val="left"/>
+      <w:pPr>
+        <w:ind w:left="6480" w:hanging="360"/>
+      </w:pPr>
+      <w:rPr>
+        <w:rFonts w:ascii="Noto Sans Symbols" w:eastAsia="Noto Sans Symbols" w:hAnsi="Noto Sans Symbols" w:cs="Noto Sans Symbols"/>
+      </w:rPr>
+    </w:lvl>
+  </w:abstractNum>
+  <w:abstractNum w:abstractNumId="9" w15:restartNumberingAfterBreak="0">
     <w:nsid w:val="61582B95"/>
     <w:multiLevelType w:val="multilevel"/>
     <w:tmpl w:val="A290FBF6"/>
@@ -5702,19 +6438,31 @@
     <w:abstractNumId w:val="2"/>
   </w:num>
   <w:num w:numId="2" w16cid:durableId="1913664000">
-    <w:abstractNumId w:val="5"/>
+    <w:abstractNumId w:val="9"/>
   </w:num>
   <w:num w:numId="3" w16cid:durableId="1383559069">
     <w:abstractNumId w:val="3"/>
   </w:num>
   <w:num w:numId="4" w16cid:durableId="1223099154">
-    <w:abstractNumId w:val="4"/>
+    <w:abstractNumId w:val="5"/>
   </w:num>
   <w:num w:numId="5" w16cid:durableId="2145350530">
     <w:abstractNumId w:val="1"/>
   </w:num>
   <w:num w:numId="6" w16cid:durableId="869952193">
     <w:abstractNumId w:val="0"/>
+  </w:num>
+  <w:num w:numId="7" w16cid:durableId="132523010">
+    <w:abstractNumId w:val="7"/>
+  </w:num>
+  <w:num w:numId="8" w16cid:durableId="34546668">
+    <w:abstractNumId w:val="8"/>
+  </w:num>
+  <w:num w:numId="9" w16cid:durableId="1015766602">
+    <w:abstractNumId w:val="6"/>
+  </w:num>
+  <w:num w:numId="10" w16cid:durableId="1818036418">
+    <w:abstractNumId w:val="4"/>
   </w:num>
 </w:numbering>
 </file>
@@ -6845,6 +7593,9 @@
   <wetp:taskpane dockstate="right" visibility="0" width="438" row="0">
     <wetp:webextensionref xmlns:r="http://schemas.openxmlformats.org/officeDocument/2006/relationships" r:id="rId1"/>
   </wetp:taskpane>
+  <wetp:taskpane dockstate="right" visibility="0" width="438" row="0">
+    <wetp:webextensionref xmlns:r="http://schemas.openxmlformats.org/officeDocument/2006/relationships" r:id="rId2"/>
+  </wetp:taskpane>
 </wetp:taskpanes>
 </file>
 
@@ -6860,29 +7611,41 @@
 </we:webextension>
 </file>
 
-<file path=customXml/item1.xml><?xml version="1.0" encoding="utf-8"?>
-<b:Sources xmlns:b="http://schemas.openxmlformats.org/officeDocument/2006/bibliography" xmlns="http://schemas.openxmlformats.org/officeDocument/2006/bibliography" SelectedStyle="\APASixthEditionOfficeOnline.xsl" StyleName="APA" Version="6"/>
+<file path=word/webextensions/webextension2.xml><?xml version="1.0" encoding="utf-8"?>
+<we:webextension xmlns:we="http://schemas.microsoft.com/office/webextensions/webextension/2010/11" id="{EB5D72C7-4392-4C54-970F-C005C4CFB743}">
+  <we:reference id="wa104381063" version="1.0.0.1" store="en-US" storeType="OMEX"/>
+  <we:alternateReferences>
+    <we:reference id="wa104381063" version="1.0.0.1" store="WA104381063" storeType="OMEX"/>
+  </we:alternateReferences>
+  <we:properties/>
+  <we:bindings/>
+  <we:snapshot xmlns:r="http://schemas.openxmlformats.org/officeDocument/2006/relationships"/>
+</we:webextension>
 </file>
 
-<file path=customXml/item2.xml><?xml version="1.0" encoding="utf-8"?>
+<file path=customXml/item1.xml><?xml version="1.0" encoding="utf-8"?>
 <go:gDocsCustomXmlDataStorage xmlns:go="http://customooxmlschemas.google.com/" xmlns:r="http://schemas.openxmlformats.org/officeDocument/2006/relationships">
   <go:docsCustomData xmlns:go="http://customooxmlschemas.google.com/" roundtripDataSignature="AMtx7mjKo/rWWFAMj+b1Ui8oTzeHjhMoyQ==">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</go:docsCustomData>
 </go:gDocsCustomXmlDataStorage>
 </file>
 
-<file path=customXml/itemProps1.xml><?xml version="1.0" encoding="utf-8"?>
-<ds:datastoreItem xmlns:ds="http://schemas.openxmlformats.org/officeDocument/2006/customXml" ds:itemID="{76186407-0732-4275-BFE7-5D16A43137B9}">
-  <ds:schemaRefs>
-    <ds:schemaRef ds:uri="http://schemas.openxmlformats.org/officeDocument/2006/bibliography"/>
-  </ds:schemaRefs>
-</ds:datastoreItem>
+<file path=customXml/item2.xml><?xml version="1.0" encoding="utf-8"?>
+<b:Sources xmlns:b="http://schemas.openxmlformats.org/officeDocument/2006/bibliography" xmlns="http://schemas.openxmlformats.org/officeDocument/2006/bibliography" SelectedStyle="\APASixthEditionOfficeOnline.xsl" StyleName="APA" Version="6"/>
 </file>
 
-<file path=customXml/itemProps2.xml><?xml version="1.0" encoding="utf-8"?>
+<file path=customXml/itemProps1.xml><?xml version="1.0" encoding="utf-8"?>
 <ds:datastoreItem xmlns:ds="http://schemas.openxmlformats.org/officeDocument/2006/customXml" ds:itemID="{11111111-1234-1234-1234-123412341234}">
   <ds:schemaRefs>
     <ds:schemaRef ds:uri="http://customooxmlschemas.google.com/"/>
     <ds:schemaRef ds:uri="http://schemas.openxmlformats.org/officeDocument/2006/relationships"/>
   </ds:schemaRefs>
 </ds:datastoreItem>
+</file>
+
+<file path=customXml/itemProps2.xml><?xml version="1.0" encoding="utf-8"?>
+<ds:datastoreItem xmlns:ds="http://schemas.openxmlformats.org/officeDocument/2006/customXml" ds:itemID="{76186407-0732-4275-BFE7-5D16A43137B9}">
+  <ds:schemaRefs>
+    <ds:schemaRef ds:uri="http://schemas.openxmlformats.org/officeDocument/2006/bibliography"/>
+  </ds:schemaRefs>
+</ds:datastoreItem>
 </file>
</xml_diff>